<commit_message>
added final document file, ready for printing
all done, might even be the last push
</commit_message>
<xml_diff>
--- a/Documents/NEA Testing.docx
+++ b/Documents/NEA Testing.docx
@@ -121,41 +121,20 @@
           </w:tcPr>
           <w:p>
             <w:r>
-              <w:t xml:space="preserve">UN: </w:t>
-            </w:r>
-            <w:proofErr w:type="spellStart"/>
-            <w:r>
-              <w:t>greeg</w:t>
-            </w:r>
-            <w:proofErr w:type="spellEnd"/>
+              <w:t>UN: greeg</w:t>
+            </w:r>
           </w:p>
           <w:p>
             <w:r>
               <w:t>PW</w:t>
             </w:r>
             <w:r>
-              <w:t xml:space="preserve">: </w:t>
-            </w:r>
-            <w:proofErr w:type="spellStart"/>
-            <w:r>
-              <w:t>abcdef</w:t>
-            </w:r>
-            <w:proofErr w:type="spellEnd"/>
-            <w:r>
-              <w:t>!</w:t>
-            </w:r>
-          </w:p>
-          <w:p>
-            <w:r>
-              <w:t xml:space="preserve">CF: </w:t>
-            </w:r>
-            <w:proofErr w:type="spellStart"/>
-            <w:r>
-              <w:t>abcdef</w:t>
-            </w:r>
-            <w:proofErr w:type="spellEnd"/>
-            <w:r>
-              <w:t>!</w:t>
+              <w:t>: abcdef!</w:t>
+            </w:r>
+          </w:p>
+          <w:p>
+            <w:r>
+              <w:t>CF: abcdef!</w:t>
             </w:r>
           </w:p>
         </w:tc>
@@ -223,38 +202,17 @@
           </w:tcPr>
           <w:p>
             <w:r>
-              <w:t xml:space="preserve">UN: </w:t>
-            </w:r>
-            <w:proofErr w:type="spellStart"/>
-            <w:r>
-              <w:t>greeg</w:t>
-            </w:r>
-            <w:proofErr w:type="spellEnd"/>
-          </w:p>
-          <w:p>
-            <w:r>
-              <w:t xml:space="preserve">PW: </w:t>
-            </w:r>
-            <w:proofErr w:type="spellStart"/>
-            <w:r>
-              <w:t>abcdef</w:t>
-            </w:r>
-            <w:proofErr w:type="spellEnd"/>
-            <w:r>
-              <w:t>!</w:t>
-            </w:r>
-          </w:p>
-          <w:p>
-            <w:r>
-              <w:t xml:space="preserve">CF: </w:t>
-            </w:r>
-            <w:proofErr w:type="spellStart"/>
-            <w:r>
-              <w:t>abcdef</w:t>
-            </w:r>
-            <w:proofErr w:type="spellEnd"/>
-            <w:r>
-              <w:t>!</w:t>
+              <w:t>UN: greeg</w:t>
+            </w:r>
+          </w:p>
+          <w:p>
+            <w:r>
+              <w:t>PW: abcdef!</w:t>
+            </w:r>
+          </w:p>
+          <w:p>
+            <w:r>
+              <w:t>CF: abcdef!</w:t>
             </w:r>
           </w:p>
         </w:tc>
@@ -266,11 +224,9 @@
             <w:r>
               <w:t xml:space="preserve">Label should inform user of success, close the form and create records in the Login and </w:t>
             </w:r>
-            <w:proofErr w:type="spellStart"/>
             <w:r>
               <w:t>UserStats</w:t>
             </w:r>
-            <w:proofErr w:type="spellEnd"/>
             <w:r>
               <w:t xml:space="preserve"> tables</w:t>
             </w:r>
@@ -333,38 +289,17 @@
               <w:t>U</w:t>
             </w:r>
             <w:r>
-              <w:t xml:space="preserve">N: </w:t>
-            </w:r>
-            <w:proofErr w:type="spellStart"/>
-            <w:r>
-              <w:t>greeg</w:t>
-            </w:r>
-            <w:proofErr w:type="spellEnd"/>
-          </w:p>
-          <w:p>
-            <w:r>
-              <w:t xml:space="preserve">PW: </w:t>
-            </w:r>
-            <w:proofErr w:type="spellStart"/>
-            <w:r>
-              <w:t>abcdef</w:t>
-            </w:r>
-            <w:proofErr w:type="spellEnd"/>
-            <w:r>
-              <w:t>!</w:t>
-            </w:r>
-          </w:p>
-          <w:p>
-            <w:r>
-              <w:t xml:space="preserve">CF: </w:t>
-            </w:r>
-            <w:proofErr w:type="spellStart"/>
-            <w:r>
-              <w:t>abcdef</w:t>
-            </w:r>
-            <w:proofErr w:type="spellEnd"/>
-            <w:r>
-              <w:t>!</w:t>
+              <w:t>N: greeg</w:t>
+            </w:r>
+          </w:p>
+          <w:p>
+            <w:r>
+              <w:t>PW: abcdef!</w:t>
+            </w:r>
+          </w:p>
+          <w:p>
+            <w:r>
+              <w:t>CF: abcdef!</w:t>
             </w:r>
           </w:p>
           <w:p>
@@ -436,11 +371,9 @@
             <w:r>
               <w:t xml:space="preserve">PW: </w:t>
             </w:r>
-            <w:proofErr w:type="spellStart"/>
             <w:r>
               <w:t>abcde</w:t>
             </w:r>
-            <w:proofErr w:type="spellEnd"/>
           </w:p>
           <w:p>
             <w:r>
@@ -449,13 +382,8 @@
           </w:p>
           <w:p>
             <w:r>
-              <w:t xml:space="preserve">PW: </w:t>
-            </w:r>
-            <w:proofErr w:type="spellStart"/>
-            <w:r>
-              <w:t>abcdefgh</w:t>
-            </w:r>
-            <w:proofErr w:type="spellEnd"/>
+              <w:t>PW: abcdefgh</w:t>
+            </w:r>
           </w:p>
           <w:p>
             <w:r>
@@ -464,26 +392,13 @@
           </w:p>
           <w:p>
             <w:r>
-              <w:t xml:space="preserve">PW: </w:t>
-            </w:r>
-            <w:proofErr w:type="spellStart"/>
-            <w:r>
-              <w:t>abcdef</w:t>
-            </w:r>
-            <w:proofErr w:type="spellEnd"/>
-            <w:r>
-              <w:t>!</w:t>
-            </w:r>
-          </w:p>
-          <w:p>
-            <w:r>
-              <w:t xml:space="preserve">CF: </w:t>
-            </w:r>
-            <w:proofErr w:type="spellStart"/>
-            <w:r>
-              <w:t>xyzxyz</w:t>
-            </w:r>
-            <w:proofErr w:type="spellEnd"/>
+              <w:t>PW: abcdef!</w:t>
+            </w:r>
+          </w:p>
+          <w:p>
+            <w:r>
+              <w:t>CF: xyzxyz</w:t>
+            </w:r>
           </w:p>
         </w:tc>
         <w:tc>
@@ -544,25 +459,12 @@
           </w:tcPr>
           <w:p>
             <w:r>
-              <w:t xml:space="preserve">UN: </w:t>
-            </w:r>
-            <w:proofErr w:type="spellStart"/>
-            <w:r>
-              <w:t>greeg</w:t>
-            </w:r>
-            <w:proofErr w:type="spellEnd"/>
-          </w:p>
-          <w:p>
-            <w:r>
-              <w:t xml:space="preserve">PW: </w:t>
-            </w:r>
-            <w:proofErr w:type="spellStart"/>
-            <w:r>
-              <w:t>abcdef</w:t>
-            </w:r>
-            <w:proofErr w:type="spellEnd"/>
-            <w:r>
-              <w:t>!</w:t>
+              <w:t>UN: greeg</w:t>
+            </w:r>
+          </w:p>
+          <w:p>
+            <w:r>
+              <w:t>PW: abcdef!</w:t>
             </w:r>
           </w:p>
         </w:tc>
@@ -627,23 +529,16 @@
           </w:tcPr>
           <w:p>
             <w:r>
-              <w:t xml:space="preserve">UN: </w:t>
-            </w:r>
-            <w:proofErr w:type="spellStart"/>
-            <w:r>
-              <w:t>greeg</w:t>
-            </w:r>
-            <w:proofErr w:type="spellEnd"/>
+              <w:t>UN: greeg</w:t>
+            </w:r>
           </w:p>
           <w:p>
             <w:r>
               <w:t xml:space="preserve">PW: </w:t>
             </w:r>
-            <w:proofErr w:type="spellStart"/>
             <w:r>
               <w:t>xyzxyz</w:t>
             </w:r>
-            <w:proofErr w:type="spellEnd"/>
           </w:p>
         </w:tc>
         <w:tc>
@@ -704,25 +599,12 @@
           </w:tcPr>
           <w:p>
             <w:r>
-              <w:t xml:space="preserve">UN: </w:t>
-            </w:r>
-            <w:proofErr w:type="spellStart"/>
-            <w:r>
-              <w:t>greeg</w:t>
-            </w:r>
-            <w:proofErr w:type="spellEnd"/>
-          </w:p>
-          <w:p>
-            <w:r>
-              <w:t xml:space="preserve">PW: </w:t>
-            </w:r>
-            <w:proofErr w:type="spellStart"/>
-            <w:r>
-              <w:t>abcdef</w:t>
-            </w:r>
-            <w:proofErr w:type="spellEnd"/>
-            <w:r>
-              <w:t>!</w:t>
+              <w:t>UN: greeg</w:t>
+            </w:r>
+          </w:p>
+          <w:p>
+            <w:r>
+              <w:t>PW: abcdef!</w:t>
             </w:r>
           </w:p>
         </w:tc>
@@ -732,15 +614,7 @@
           </w:tcPr>
           <w:p>
             <w:r>
-              <w:t xml:space="preserve">Access is granted: the login form hides and the </w:t>
-            </w:r>
-            <w:proofErr w:type="spellStart"/>
-            <w:r>
-              <w:t>MazeParameter</w:t>
-            </w:r>
-            <w:proofErr w:type="spellEnd"/>
-            <w:r>
-              <w:t xml:space="preserve"> form opens.</w:t>
+              <w:t>Access is granted: the login form hides and the MazeParameter form opens.</w:t>
             </w:r>
           </w:p>
         </w:tc>
@@ -827,13 +701,8 @@
             </w:r>
           </w:p>
           <w:p>
-            <w:proofErr w:type="spellStart"/>
-            <w:r>
-              <w:t>RemoveWalls</w:t>
-            </w:r>
-            <w:proofErr w:type="spellEnd"/>
-            <w:r>
-              <w:t>: 0</w:t>
+            <w:r>
+              <w:t>RemoveWalls: 0</w:t>
             </w:r>
           </w:p>
         </w:tc>
@@ -860,13 +729,21 @@
           <w:tcPr>
             <w:tcW w:w="856" w:type="dxa"/>
           </w:tcPr>
-          <w:p/>
+          <w:p>
+            <w:r>
+              <w:t>See Fig.8</w:t>
+            </w:r>
+          </w:p>
         </w:tc>
         <w:tc>
           <w:tcPr>
             <w:tcW w:w="2072" w:type="dxa"/>
           </w:tcPr>
-          <w:p/>
+          <w:p>
+            <w:r>
+              <w:t>Works as expected.</w:t>
+            </w:r>
+          </w:p>
         </w:tc>
       </w:tr>
       <w:tr>
@@ -920,13 +797,21 @@
           <w:tcPr>
             <w:tcW w:w="856" w:type="dxa"/>
           </w:tcPr>
-          <w:p/>
+          <w:p>
+            <w:r>
+              <w:t>See Fig.9</w:t>
+            </w:r>
+          </w:p>
         </w:tc>
         <w:tc>
           <w:tcPr>
             <w:tcW w:w="2072" w:type="dxa"/>
           </w:tcPr>
-          <w:p/>
+          <w:p>
+            <w:r>
+              <w:t>Works as expected.</w:t>
+            </w:r>
+          </w:p>
         </w:tc>
       </w:tr>
       <w:tr>
@@ -969,33 +854,25 @@
           </w:p>
           <w:p>
             <w:r>
-              <w:t xml:space="preserve">Height: </w:t>
+              <w:t>Height: 40</w:t>
+            </w:r>
+          </w:p>
+          <w:p>
+            <w:r>
+              <w:t xml:space="preserve">Exit: </w:t>
+            </w:r>
+            <w:r>
+              <w:t>Border</w:t>
+            </w:r>
+          </w:p>
+          <w:p>
+            <w:r>
+              <w:t xml:space="preserve">RemoveWalls: </w:t>
             </w:r>
             <w:r>
               <w:t>40</w:t>
             </w:r>
           </w:p>
-          <w:p>
-            <w:r>
-              <w:t xml:space="preserve">Exit: </w:t>
-            </w:r>
-            <w:r>
-              <w:t>Border</w:t>
-            </w:r>
-          </w:p>
-          <w:p>
-            <w:proofErr w:type="spellStart"/>
-            <w:r>
-              <w:t>RemoveWalls</w:t>
-            </w:r>
-            <w:proofErr w:type="spellEnd"/>
-            <w:r>
-              <w:t xml:space="preserve">: </w:t>
-            </w:r>
-            <w:r>
-              <w:t>40</w:t>
-            </w:r>
-          </w:p>
         </w:tc>
         <w:tc>
           <w:tcPr>
@@ -1011,13 +888,21 @@
           <w:tcPr>
             <w:tcW w:w="856" w:type="dxa"/>
           </w:tcPr>
-          <w:p/>
+          <w:p>
+            <w:r>
+              <w:t>See Fig.10</w:t>
+            </w:r>
+          </w:p>
         </w:tc>
         <w:tc>
           <w:tcPr>
             <w:tcW w:w="2072" w:type="dxa"/>
           </w:tcPr>
-          <w:p/>
+          <w:p>
+            <w:r>
+              <w:t>Works as expected.</w:t>
+            </w:r>
+          </w:p>
         </w:tc>
       </w:tr>
       <w:tr>
@@ -1068,13 +953,21 @@
           <w:tcPr>
             <w:tcW w:w="856" w:type="dxa"/>
           </w:tcPr>
-          <w:p/>
+          <w:p>
+            <w:r>
+              <w:t>See Fig.11</w:t>
+            </w:r>
+          </w:p>
         </w:tc>
         <w:tc>
           <w:tcPr>
             <w:tcW w:w="2072" w:type="dxa"/>
           </w:tcPr>
-          <w:p/>
+          <w:p>
+            <w:r>
+              <w:t>Works as expected.</w:t>
+            </w:r>
+          </w:p>
         </w:tc>
       </w:tr>
       <w:tr>
@@ -1122,13 +1015,21 @@
           <w:tcPr>
             <w:tcW w:w="856" w:type="dxa"/>
           </w:tcPr>
-          <w:p/>
+          <w:p>
+            <w:r>
+              <w:t>See Fig.12</w:t>
+            </w:r>
+          </w:p>
         </w:tc>
         <w:tc>
           <w:tcPr>
             <w:tcW w:w="2072" w:type="dxa"/>
           </w:tcPr>
-          <w:p/>
+          <w:p>
+            <w:r>
+              <w:t>Works as expected – a JPEG file was saved to the downloads folder, which you can see opened in the second screenshot.</w:t>
+            </w:r>
+          </w:p>
         </w:tc>
       </w:tr>
       <w:tr>
@@ -1176,13 +1077,21 @@
           <w:tcPr>
             <w:tcW w:w="856" w:type="dxa"/>
           </w:tcPr>
-          <w:p/>
+          <w:p>
+            <w:r>
+              <w:t>See Fig.13</w:t>
+            </w:r>
+          </w:p>
         </w:tc>
         <w:tc>
           <w:tcPr>
             <w:tcW w:w="2072" w:type="dxa"/>
           </w:tcPr>
-          <w:p/>
+          <w:p>
+            <w:r>
+              <w:t>Works as expected.</w:t>
+            </w:r>
+          </w:p>
         </w:tc>
       </w:tr>
       <w:tr>
@@ -1230,13 +1139,21 @@
           <w:tcPr>
             <w:tcW w:w="856" w:type="dxa"/>
           </w:tcPr>
-          <w:p/>
+          <w:p>
+            <w:r>
+              <w:t>See Fig.14</w:t>
+            </w:r>
+          </w:p>
         </w:tc>
         <w:tc>
           <w:tcPr>
             <w:tcW w:w="2072" w:type="dxa"/>
           </w:tcPr>
-          <w:p/>
+          <w:p>
+            <w:r>
+              <w:t>Works as expected.</w:t>
+            </w:r>
+          </w:p>
         </w:tc>
       </w:tr>
       <w:tr>
@@ -1266,47 +1183,27 @@
           </w:tcPr>
           <w:p>
             <w:r>
-              <w:t xml:space="preserve">Algorithm: </w:t>
-            </w:r>
-            <w:r>
-              <w:t>Wilson’s</w:t>
-            </w:r>
-          </w:p>
-          <w:p>
-            <w:r>
-              <w:t xml:space="preserve">Width: </w:t>
-            </w:r>
-            <w:r>
-              <w:t>2</w:t>
-            </w:r>
-          </w:p>
-          <w:p>
-            <w:r>
-              <w:t xml:space="preserve">Height: </w:t>
-            </w:r>
-            <w:r>
-              <w:t>2</w:t>
-            </w:r>
-          </w:p>
-          <w:p>
-            <w:r>
-              <w:t xml:space="preserve">Exit: </w:t>
-            </w:r>
-            <w:r>
-              <w:t>Border</w:t>
-            </w:r>
-          </w:p>
-          <w:p>
-            <w:proofErr w:type="spellStart"/>
-            <w:r>
-              <w:t>RemoveWalls</w:t>
-            </w:r>
-            <w:proofErr w:type="spellEnd"/>
-            <w:r>
-              <w:t xml:space="preserve">: </w:t>
-            </w:r>
-            <w:r>
-              <w:t>0</w:t>
+              <w:t>Algorithm: Wilson’s</w:t>
+            </w:r>
+          </w:p>
+          <w:p>
+            <w:r>
+              <w:t>Width: 2</w:t>
+            </w:r>
+          </w:p>
+          <w:p>
+            <w:r>
+              <w:t>Height: 2</w:t>
+            </w:r>
+          </w:p>
+          <w:p>
+            <w:r>
+              <w:t>Exit: Border</w:t>
+            </w:r>
+          </w:p>
+          <w:p>
+            <w:r>
+              <w:t>RemoveWalls: 0</w:t>
             </w:r>
           </w:p>
         </w:tc>
@@ -1324,13 +1221,21 @@
           <w:tcPr>
             <w:tcW w:w="856" w:type="dxa"/>
           </w:tcPr>
-          <w:p/>
+          <w:p>
+            <w:r>
+              <w:t>See Fig.15</w:t>
+            </w:r>
+          </w:p>
         </w:tc>
         <w:tc>
           <w:tcPr>
             <w:tcW w:w="2072" w:type="dxa"/>
           </w:tcPr>
-          <w:p/>
+          <w:p>
+            <w:r>
+              <w:t>Works as expected. The dynamic form sizing allows the MazeDisplay form to still show all buttons, even with a small maze.</w:t>
+            </w:r>
+          </w:p>
         </w:tc>
       </w:tr>
       <w:tr>
@@ -1379,13 +1284,21 @@
           <w:tcPr>
             <w:tcW w:w="856" w:type="dxa"/>
           </w:tcPr>
-          <w:p/>
+          <w:p>
+            <w:r>
+              <w:t>See Fig.16</w:t>
+            </w:r>
+          </w:p>
         </w:tc>
         <w:tc>
           <w:tcPr>
             <w:tcW w:w="2072" w:type="dxa"/>
           </w:tcPr>
-          <w:p/>
+          <w:p>
+            <w:r>
+              <w:t>Works as expected.</w:t>
+            </w:r>
+          </w:p>
         </w:tc>
       </w:tr>
       <w:tr>
@@ -1439,13 +1352,21 @@
           <w:tcPr>
             <w:tcW w:w="856" w:type="dxa"/>
           </w:tcPr>
-          <w:p/>
+          <w:p>
+            <w:r>
+              <w:t>See Fig.17</w:t>
+            </w:r>
+          </w:p>
         </w:tc>
         <w:tc>
           <w:tcPr>
             <w:tcW w:w="2072" w:type="dxa"/>
           </w:tcPr>
-          <w:p/>
+          <w:p>
+            <w:r>
+              <w:t>Works as expected – the maze is the same as the one shown in test 14.</w:t>
+            </w:r>
+          </w:p>
         </w:tc>
       </w:tr>
       <w:tr>
@@ -1496,13 +1417,21 @@
           <w:tcPr>
             <w:tcW w:w="856" w:type="dxa"/>
           </w:tcPr>
-          <w:p/>
+          <w:p>
+            <w:r>
+              <w:t>See Fig.18</w:t>
+            </w:r>
+          </w:p>
         </w:tc>
         <w:tc>
           <w:tcPr>
             <w:tcW w:w="2072" w:type="dxa"/>
           </w:tcPr>
-          <w:p/>
+          <w:p>
+            <w:r>
+              <w:t>Works as expected.</w:t>
+            </w:r>
+          </w:p>
         </w:tc>
       </w:tr>
       <w:tr>
@@ -1548,18 +1477,12 @@
           </w:p>
           <w:p>
             <w:r>
-              <w:t xml:space="preserve">Width: </w:t>
-            </w:r>
-            <w:r>
-              <w:t>5</w:t>
-            </w:r>
-          </w:p>
-          <w:p>
-            <w:r>
-              <w:t xml:space="preserve">Height: </w:t>
-            </w:r>
-            <w:r>
-              <w:t>5</w:t>
+              <w:t>Width: 5</w:t>
+            </w:r>
+          </w:p>
+          <w:p>
+            <w:r>
+              <w:t>Height: 5</w:t>
             </w:r>
           </w:p>
           <w:p>
@@ -1568,13 +1491,8 @@
             </w:r>
           </w:p>
           <w:p>
-            <w:proofErr w:type="spellStart"/>
-            <w:r>
-              <w:t>RemoveWalls</w:t>
-            </w:r>
-            <w:proofErr w:type="spellEnd"/>
-            <w:r>
-              <w:t>: 0</w:t>
+            <w:r>
+              <w:t>RemoveWalls: 0</w:t>
             </w:r>
           </w:p>
         </w:tc>
@@ -1595,7 +1513,11 @@
           <w:tcPr>
             <w:tcW w:w="856" w:type="dxa"/>
           </w:tcPr>
-          <w:p/>
+          <w:p>
+            <w:r>
+              <w:t>See Fig.19</w:t>
+            </w:r>
+          </w:p>
         </w:tc>
         <w:tc>
           <w:tcPr>
@@ -1603,7 +1525,18 @@
           </w:tcPr>
           <w:p>
             <w:r>
-              <w:t>This test will be repeated multiple times to record data for statistic testing.</w:t>
+              <w:t>Works as expected.</w:t>
+            </w:r>
+          </w:p>
+          <w:p>
+            <w:r>
+              <w:t xml:space="preserve">This test will be repeated </w:t>
+            </w:r>
+            <w:r>
+              <w:t>6</w:t>
+            </w:r>
+            <w:r>
+              <w:t xml:space="preserve"> times to record data for statistic testing.</w:t>
             </w:r>
           </w:p>
         </w:tc>
@@ -1664,13 +1597,21 @@
           <w:tcPr>
             <w:tcW w:w="856" w:type="dxa"/>
           </w:tcPr>
-          <w:p/>
+          <w:p>
+            <w:r>
+              <w:t>See Fig.20</w:t>
+            </w:r>
+          </w:p>
         </w:tc>
         <w:tc>
           <w:tcPr>
             <w:tcW w:w="2072" w:type="dxa"/>
           </w:tcPr>
-          <w:p/>
+          <w:p>
+            <w:r>
+              <w:t>Works as expected.</w:t>
+            </w:r>
+          </w:p>
         </w:tc>
       </w:tr>
       <w:tr>
@@ -1718,15 +1659,13 @@
               <w:t xml:space="preserve">The </w:t>
             </w:r>
             <w:r>
-              <w:t xml:space="preserve">pie chart should display </w:t>
-            </w:r>
-            <w:proofErr w:type="spellStart"/>
-            <w:r>
-              <w:t>W’s:RB:GT</w:t>
-            </w:r>
-            <w:proofErr w:type="spellEnd"/>
-            <w:r>
-              <w:t xml:space="preserve"> in a 2:1:1 ratio.</w:t>
+              <w:t xml:space="preserve">pie chart should display W’s:RB:GT in a </w:t>
+            </w:r>
+            <w:r>
+              <w:t>7</w:t>
+            </w:r>
+            <w:r>
+              <w:t>:1:1 ratio.</w:t>
             </w:r>
           </w:p>
         </w:tc>
@@ -1734,12 +1673,26 @@
           <w:tcPr>
             <w:tcW w:w="856" w:type="dxa"/>
           </w:tcPr>
+          <w:p>
+            <w:r>
+              <w:t>See Fig.21</w:t>
+            </w:r>
+          </w:p>
+        </w:tc>
+        <w:tc>
+          <w:tcPr>
+            <w:tcW w:w="2072" w:type="dxa"/>
+          </w:tcPr>
+          <w:p>
+            <w:r>
+              <w:t>Works as expected. The 6:1:1 ratio is from the 1 recursive backtrack maze generated in test 8, the one growing tree maze generated in test 10, and the 7 Wilson’s mazes generated across tests 15 and 19.</w:t>
+            </w:r>
+          </w:p>
           <w:p/>
-        </w:tc>
-        <w:tc>
-          <w:tcPr>
-            <w:tcW w:w="2072" w:type="dxa"/>
-          </w:tcPr>
+          <w:p/>
+          <w:p/>
+          <w:p/>
+          <w:p/>
           <w:p/>
         </w:tc>
       </w:tr>
@@ -1750,6 +1703,7 @@
           </w:tcPr>
           <w:p>
             <w:r>
+              <w:lastRenderedPageBreak/>
               <w:t>22</w:t>
             </w:r>
           </w:p>
@@ -1781,36 +1735,17 @@
           </w:p>
           <w:p>
             <w:r>
-              <w:t xml:space="preserve">PW: </w:t>
-            </w:r>
-            <w:proofErr w:type="spellStart"/>
-            <w:r>
-              <w:t>abcdef</w:t>
-            </w:r>
-            <w:proofErr w:type="spellEnd"/>
-            <w:r>
-              <w:t>!</w:t>
-            </w:r>
-          </w:p>
-          <w:p>
-            <w:r>
-              <w:t xml:space="preserve">CF: </w:t>
-            </w:r>
-            <w:proofErr w:type="spellStart"/>
-            <w:r>
-              <w:t>abcdef</w:t>
-            </w:r>
-            <w:proofErr w:type="spellEnd"/>
-            <w:r>
-              <w:t>!</w:t>
-            </w:r>
-          </w:p>
-          <w:p>
-            <w:r>
-              <w:t xml:space="preserve">Algorithm: </w:t>
-            </w:r>
-            <w:r>
-              <w:t>Recursive backtrack</w:t>
+              <w:t>PW: abcdef!</w:t>
+            </w:r>
+          </w:p>
+          <w:p>
+            <w:r>
+              <w:t>CF: abcdef!</w:t>
+            </w:r>
+          </w:p>
+          <w:p>
+            <w:r>
+              <w:t>Algorithm: Recursive backtrack</w:t>
             </w:r>
           </w:p>
           <w:p>
@@ -1829,13 +1764,8 @@
             </w:r>
           </w:p>
           <w:p>
-            <w:proofErr w:type="spellStart"/>
-            <w:r>
-              <w:t>RemoveWalls</w:t>
-            </w:r>
-            <w:proofErr w:type="spellEnd"/>
-            <w:r>
-              <w:t>: 0</w:t>
+            <w:r>
+              <w:t>RemoveWalls: 0</w:t>
             </w:r>
           </w:p>
           <w:p>
@@ -1850,50 +1780,22 @@
           </w:p>
           <w:p>
             <w:r>
-              <w:lastRenderedPageBreak/>
-              <w:t>Global?: False</w:t>
-            </w:r>
-            <w:r>
-              <w:t xml:space="preserve"> </w:t>
-            </w:r>
-            <w:r>
-              <w:t>Stat type: Best Times</w:t>
-            </w:r>
-          </w:p>
-          <w:p>
-            <w:r>
-              <w:t xml:space="preserve">Global?: </w:t>
-            </w:r>
-            <w:r>
-              <w:t xml:space="preserve">True </w:t>
-            </w:r>
-            <w:r>
-              <w:t xml:space="preserve">Stat type: </w:t>
-            </w:r>
-            <w:r>
-              <w:t>Mazes Generated</w:t>
-            </w:r>
-          </w:p>
-          <w:p>
-            <w:r>
-              <w:t>Global?: False</w:t>
-            </w:r>
-            <w:r>
-              <w:t xml:space="preserve"> </w:t>
-            </w:r>
-            <w:r>
-              <w:t xml:space="preserve">Stat type: </w:t>
-            </w:r>
-            <w:r>
-              <w:t>Mazes Generated</w:t>
-            </w:r>
-          </w:p>
-          <w:p>
-            <w:r>
-              <w:t xml:space="preserve">Global?: </w:t>
-            </w:r>
-            <w:r>
-              <w:t>True</w:t>
+              <w:t>Global?: False Stat type: Best Times</w:t>
+            </w:r>
+          </w:p>
+          <w:p>
+            <w:r>
+              <w:t>Global?: True Stat type: Mazes Generated</w:t>
+            </w:r>
+          </w:p>
+          <w:p>
+            <w:r>
+              <w:t>Global?: False Stat type: Mazes Generated</w:t>
+            </w:r>
+          </w:p>
+          <w:p>
+            <w:r>
+              <w:t>Global?: True</w:t>
             </w:r>
           </w:p>
         </w:tc>
@@ -1903,37 +1805,16 @@
           </w:tcPr>
           <w:p>
             <w:r>
-              <w:lastRenderedPageBreak/>
-              <w:t>The local best times should have only 1 time, whilst the global best times should display the times set in the “</w:t>
-            </w:r>
-            <w:proofErr w:type="spellStart"/>
-            <w:r>
-              <w:t>greeg</w:t>
-            </w:r>
-            <w:proofErr w:type="spellEnd"/>
-            <w:r>
-              <w:t>” account.</w:t>
-            </w:r>
-            <w:r>
-              <w:t xml:space="preserve"> The local mazes generated should be 1:0:0 in favour of recursive backtrack, while the global should now show </w:t>
-            </w:r>
-            <w:proofErr w:type="spellStart"/>
-            <w:r>
-              <w:lastRenderedPageBreak/>
-              <w:t>W’s:RB:GT</w:t>
-            </w:r>
-            <w:proofErr w:type="spellEnd"/>
-            <w:r>
-              <w:t xml:space="preserve"> in a 2:</w:t>
-            </w:r>
-            <w:r>
-              <w:t>2</w:t>
-            </w:r>
-            <w:r>
-              <w:t>:1 ratio</w:t>
-            </w:r>
-            <w:r>
-              <w:t>.</w:t>
+              <w:t>The local best times should have only 1 time, whilst the global best times should display the times set in the “greeg” account.</w:t>
+            </w:r>
+            <w:r>
+              <w:t xml:space="preserve"> The local mazes generated should be 1:0:0 in favour of recursive backtrack, while the global should now show W’s:RB:GT in a </w:t>
+            </w:r>
+            <w:r>
+              <w:t>7</w:t>
+            </w:r>
+            <w:r>
+              <w:t>:2:1 ratio.</w:t>
             </w:r>
           </w:p>
         </w:tc>
@@ -1941,13 +1822,26 @@
           <w:tcPr>
             <w:tcW w:w="856" w:type="dxa"/>
           </w:tcPr>
-          <w:p/>
+          <w:p>
+            <w:r>
+              <w:t>See Fig.22</w:t>
+            </w:r>
+          </w:p>
         </w:tc>
         <w:tc>
           <w:tcPr>
             <w:tcW w:w="2072" w:type="dxa"/>
           </w:tcPr>
-          <w:p/>
+          <w:p>
+            <w:r>
+              <w:t xml:space="preserve">Initially was throwing an index out of range error on the server code that fetches global time stats (See [PAGE]). This was due to a missing field in the SELECT section of the SQL. After this was fixed (See “Fixes”), it worked as expected. </w:t>
+            </w:r>
+          </w:p>
+          <w:p>
+            <w:r>
+              <w:t>This test proves the local and global stat services are handled properly: the screenshots prove that the local stats only show what the user generated/set, whilst the global stats show what both the “greeg” and “greeg2” users both did.</w:t>
+            </w:r>
+          </w:p>
         </w:tc>
       </w:tr>
     </w:tbl>
@@ -1967,8 +1861,8 @@
         <w:tblLook w:val="04A0" w:firstRow="1" w:lastRow="0" w:firstColumn="1" w:lastColumn="0" w:noHBand="0" w:noVBand="1"/>
       </w:tblPr>
       <w:tblGrid>
-        <w:gridCol w:w="868"/>
-        <w:gridCol w:w="8148"/>
+        <w:gridCol w:w="766"/>
+        <w:gridCol w:w="8250"/>
       </w:tblGrid>
       <w:tr>
         <w:tc>
@@ -2707,13 +2601,132 @@
           <w:tcPr>
             <w:tcW w:w="1271" w:type="dxa"/>
           </w:tcPr>
-          <w:p/>
+          <w:p>
+            <w:r>
+              <w:t>8</w:t>
+            </w:r>
+          </w:p>
         </w:tc>
         <w:tc>
           <w:tcPr>
             <w:tcW w:w="7745" w:type="dxa"/>
           </w:tcPr>
-          <w:p/>
+          <w:p>
+            <w:r>
+              <w:drawing>
+                <wp:inline distT="0" distB="0" distL="0" distR="0" wp14:anchorId="450B600A" wp14:editId="65E4B4F0">
+                  <wp:extent cx="3562709" cy="1612416"/>
+                  <wp:effectExtent l="0" t="0" r="0" b="6985"/>
+                  <wp:docPr id="15" name="Picture 15"/>
+                  <wp:cNvGraphicFramePr>
+                    <a:graphicFrameLocks xmlns:a="http://schemas.openxmlformats.org/drawingml/2006/main" noChangeAspect="1"/>
+                  </wp:cNvGraphicFramePr>
+                  <a:graphic xmlns:a="http://schemas.openxmlformats.org/drawingml/2006/main">
+                    <a:graphicData uri="http://schemas.openxmlformats.org/drawingml/2006/picture">
+                      <pic:pic xmlns:pic="http://schemas.openxmlformats.org/drawingml/2006/picture">
+                        <pic:nvPicPr>
+                          <pic:cNvPr id="1" name=""/>
+                          <pic:cNvPicPr/>
+                        </pic:nvPicPr>
+                        <pic:blipFill>
+                          <a:blip r:embed="rId18"/>
+                          <a:stretch>
+                            <a:fillRect/>
+                          </a:stretch>
+                        </pic:blipFill>
+                        <pic:spPr>
+                          <a:xfrm>
+                            <a:off x="0" y="0"/>
+                            <a:ext cx="3600544" cy="1629539"/>
+                          </a:xfrm>
+                          <a:prstGeom prst="rect">
+                            <a:avLst/>
+                          </a:prstGeom>
+                        </pic:spPr>
+                      </pic:pic>
+                    </a:graphicData>
+                  </a:graphic>
+                </wp:inline>
+              </w:drawing>
+            </w:r>
+            <w:r>
+              <w:drawing>
+                <wp:inline distT="0" distB="0" distL="0" distR="0" wp14:anchorId="690824EB" wp14:editId="3F5051B6">
+                  <wp:extent cx="4813540" cy="277848"/>
+                  <wp:effectExtent l="0" t="0" r="0" b="8255"/>
+                  <wp:docPr id="16" name="Picture 16"/>
+                  <wp:cNvGraphicFramePr>
+                    <a:graphicFrameLocks xmlns:a="http://schemas.openxmlformats.org/drawingml/2006/main" noChangeAspect="1"/>
+                  </wp:cNvGraphicFramePr>
+                  <a:graphic xmlns:a="http://schemas.openxmlformats.org/drawingml/2006/main">
+                    <a:graphicData uri="http://schemas.openxmlformats.org/drawingml/2006/picture">
+                      <pic:pic xmlns:pic="http://schemas.openxmlformats.org/drawingml/2006/picture">
+                        <pic:nvPicPr>
+                          <pic:cNvPr id="1" name=""/>
+                          <pic:cNvPicPr/>
+                        </pic:nvPicPr>
+                        <pic:blipFill>
+                          <a:blip r:embed="rId19"/>
+                          <a:stretch>
+                            <a:fillRect/>
+                          </a:stretch>
+                        </pic:blipFill>
+                        <pic:spPr>
+                          <a:xfrm>
+                            <a:off x="0" y="0"/>
+                            <a:ext cx="4883082" cy="281862"/>
+                          </a:xfrm>
+                          <a:prstGeom prst="rect">
+                            <a:avLst/>
+                          </a:prstGeom>
+                        </pic:spPr>
+                      </pic:pic>
+                    </a:graphicData>
+                  </a:graphic>
+                </wp:inline>
+              </w:drawing>
+            </w:r>
+          </w:p>
+          <w:p>
+            <w:r>
+              <w:lastRenderedPageBreak/>
+              <w:drawing>
+                <wp:inline distT="0" distB="0" distL="0" distR="0" wp14:anchorId="30EBAEAD" wp14:editId="3A219B0D">
+                  <wp:extent cx="2839998" cy="3390182"/>
+                  <wp:effectExtent l="0" t="0" r="0" b="1270"/>
+                  <wp:docPr id="19" name="Picture 19"/>
+                  <wp:cNvGraphicFramePr>
+                    <a:graphicFrameLocks xmlns:a="http://schemas.openxmlformats.org/drawingml/2006/main" noChangeAspect="1"/>
+                  </wp:cNvGraphicFramePr>
+                  <a:graphic xmlns:a="http://schemas.openxmlformats.org/drawingml/2006/main">
+                    <a:graphicData uri="http://schemas.openxmlformats.org/drawingml/2006/picture">
+                      <pic:pic xmlns:pic="http://schemas.openxmlformats.org/drawingml/2006/picture">
+                        <pic:nvPicPr>
+                          <pic:cNvPr id="1" name=""/>
+                          <pic:cNvPicPr/>
+                        </pic:nvPicPr>
+                        <pic:blipFill>
+                          <a:blip r:embed="rId20"/>
+                          <a:stretch>
+                            <a:fillRect/>
+                          </a:stretch>
+                        </pic:blipFill>
+                        <pic:spPr>
+                          <a:xfrm>
+                            <a:off x="0" y="0"/>
+                            <a:ext cx="2843259" cy="3394075"/>
+                          </a:xfrm>
+                          <a:prstGeom prst="rect">
+                            <a:avLst/>
+                          </a:prstGeom>
+                        </pic:spPr>
+                      </pic:pic>
+                    </a:graphicData>
+                  </a:graphic>
+                </wp:inline>
+              </w:drawing>
+            </w:r>
+          </w:p>
         </w:tc>
       </w:tr>
       <w:tr>
@@ -2721,13 +2734,56 @@
           <w:tcPr>
             <w:tcW w:w="1271" w:type="dxa"/>
           </w:tcPr>
-          <w:p/>
+          <w:p>
+            <w:r>
+              <w:lastRenderedPageBreak/>
+              <w:t>9</w:t>
+            </w:r>
+          </w:p>
         </w:tc>
         <w:tc>
           <w:tcPr>
             <w:tcW w:w="7745" w:type="dxa"/>
           </w:tcPr>
-          <w:p/>
+          <w:p>
+            <w:r>
+              <w:drawing>
+                <wp:inline distT="0" distB="0" distL="0" distR="0" wp14:anchorId="50EAC21E" wp14:editId="683316F2">
+                  <wp:extent cx="2419409" cy="2889849"/>
+                  <wp:effectExtent l="0" t="0" r="0" b="6350"/>
+                  <wp:docPr id="20" name="Picture 20"/>
+                  <wp:cNvGraphicFramePr>
+                    <a:graphicFrameLocks xmlns:a="http://schemas.openxmlformats.org/drawingml/2006/main" noChangeAspect="1"/>
+                  </wp:cNvGraphicFramePr>
+                  <a:graphic xmlns:a="http://schemas.openxmlformats.org/drawingml/2006/main">
+                    <a:graphicData uri="http://schemas.openxmlformats.org/drawingml/2006/picture">
+                      <pic:pic xmlns:pic="http://schemas.openxmlformats.org/drawingml/2006/picture">
+                        <pic:nvPicPr>
+                          <pic:cNvPr id="1" name=""/>
+                          <pic:cNvPicPr/>
+                        </pic:nvPicPr>
+                        <pic:blipFill>
+                          <a:blip r:embed="rId21"/>
+                          <a:stretch>
+                            <a:fillRect/>
+                          </a:stretch>
+                        </pic:blipFill>
+                        <pic:spPr>
+                          <a:xfrm>
+                            <a:off x="0" y="0"/>
+                            <a:ext cx="2424266" cy="2895650"/>
+                          </a:xfrm>
+                          <a:prstGeom prst="rect">
+                            <a:avLst/>
+                          </a:prstGeom>
+                        </pic:spPr>
+                      </pic:pic>
+                    </a:graphicData>
+                  </a:graphic>
+                </wp:inline>
+              </w:drawing>
+            </w:r>
+          </w:p>
         </w:tc>
       </w:tr>
       <w:tr>
@@ -2735,12 +2791,95 @@
           <w:tcPr>
             <w:tcW w:w="1271" w:type="dxa"/>
           </w:tcPr>
-          <w:p/>
+          <w:p>
+            <w:r>
+              <w:t>10</w:t>
+            </w:r>
+          </w:p>
         </w:tc>
         <w:tc>
           <w:tcPr>
             <w:tcW w:w="7745" w:type="dxa"/>
           </w:tcPr>
+          <w:p>
+            <w:r>
+              <w:drawing>
+                <wp:inline distT="0" distB="0" distL="0" distR="0" wp14:anchorId="2EE47380" wp14:editId="7AB63E7F">
+                  <wp:extent cx="4214479" cy="1889185"/>
+                  <wp:effectExtent l="0" t="0" r="0" b="0"/>
+                  <wp:docPr id="21" name="Picture 21"/>
+                  <wp:cNvGraphicFramePr>
+                    <a:graphicFrameLocks xmlns:a="http://schemas.openxmlformats.org/drawingml/2006/main" noChangeAspect="1"/>
+                  </wp:cNvGraphicFramePr>
+                  <a:graphic xmlns:a="http://schemas.openxmlformats.org/drawingml/2006/main">
+                    <a:graphicData uri="http://schemas.openxmlformats.org/drawingml/2006/picture">
+                      <pic:pic xmlns:pic="http://schemas.openxmlformats.org/drawingml/2006/picture">
+                        <pic:nvPicPr>
+                          <pic:cNvPr id="1" name=""/>
+                          <pic:cNvPicPr/>
+                        </pic:nvPicPr>
+                        <pic:blipFill>
+                          <a:blip r:embed="rId22"/>
+                          <a:stretch>
+                            <a:fillRect/>
+                          </a:stretch>
+                        </pic:blipFill>
+                        <pic:spPr>
+                          <a:xfrm>
+                            <a:off x="0" y="0"/>
+                            <a:ext cx="4217438" cy="1890512"/>
+                          </a:xfrm>
+                          <a:prstGeom prst="rect">
+                            <a:avLst/>
+                          </a:prstGeom>
+                        </pic:spPr>
+                      </pic:pic>
+                    </a:graphicData>
+                  </a:graphic>
+                </wp:inline>
+              </w:drawing>
+            </w:r>
+          </w:p>
+          <w:p>
+            <w:r>
+              <w:lastRenderedPageBreak/>
+              <w:drawing>
+                <wp:inline distT="0" distB="0" distL="0" distR="0" wp14:anchorId="33E7D387" wp14:editId="216A3F61">
+                  <wp:extent cx="4468483" cy="680224"/>
+                  <wp:effectExtent l="0" t="0" r="8890" b="5715"/>
+                  <wp:docPr id="22" name="Picture 22"/>
+                  <wp:cNvGraphicFramePr>
+                    <a:graphicFrameLocks xmlns:a="http://schemas.openxmlformats.org/drawingml/2006/main" noChangeAspect="1"/>
+                  </wp:cNvGraphicFramePr>
+                  <a:graphic xmlns:a="http://schemas.openxmlformats.org/drawingml/2006/main">
+                    <a:graphicData uri="http://schemas.openxmlformats.org/drawingml/2006/picture">
+                      <pic:pic xmlns:pic="http://schemas.openxmlformats.org/drawingml/2006/picture">
+                        <pic:nvPicPr>
+                          <pic:cNvPr id="1" name=""/>
+                          <pic:cNvPicPr/>
+                        </pic:nvPicPr>
+                        <pic:blipFill>
+                          <a:blip r:embed="rId23"/>
+                          <a:stretch>
+                            <a:fillRect/>
+                          </a:stretch>
+                        </pic:blipFill>
+                        <pic:spPr>
+                          <a:xfrm>
+                            <a:off x="0" y="0"/>
+                            <a:ext cx="4572967" cy="696129"/>
+                          </a:xfrm>
+                          <a:prstGeom prst="rect">
+                            <a:avLst/>
+                          </a:prstGeom>
+                        </pic:spPr>
+                      </pic:pic>
+                    </a:graphicData>
+                  </a:graphic>
+                </wp:inline>
+              </w:drawing>
+            </w:r>
+          </w:p>
           <w:p/>
         </w:tc>
       </w:tr>
@@ -2749,13 +2888,56 @@
           <w:tcPr>
             <w:tcW w:w="1271" w:type="dxa"/>
           </w:tcPr>
-          <w:p/>
+          <w:p>
+            <w:r>
+              <w:lastRenderedPageBreak/>
+              <w:t>11</w:t>
+            </w:r>
+          </w:p>
         </w:tc>
         <w:tc>
           <w:tcPr>
             <w:tcW w:w="7745" w:type="dxa"/>
           </w:tcPr>
-          <w:p/>
+          <w:p>
+            <w:r>
+              <w:drawing>
+                <wp:inline distT="0" distB="0" distL="0" distR="0" wp14:anchorId="4E6E491A" wp14:editId="5B67E481">
+                  <wp:extent cx="2476991" cy="4339087"/>
+                  <wp:effectExtent l="0" t="0" r="0" b="4445"/>
+                  <wp:docPr id="23" name="Picture 23"/>
+                  <wp:cNvGraphicFramePr>
+                    <a:graphicFrameLocks xmlns:a="http://schemas.openxmlformats.org/drawingml/2006/main" noChangeAspect="1"/>
+                  </wp:cNvGraphicFramePr>
+                  <a:graphic xmlns:a="http://schemas.openxmlformats.org/drawingml/2006/main">
+                    <a:graphicData uri="http://schemas.openxmlformats.org/drawingml/2006/picture">
+                      <pic:pic xmlns:pic="http://schemas.openxmlformats.org/drawingml/2006/picture">
+                        <pic:nvPicPr>
+                          <pic:cNvPr id="1" name=""/>
+                          <pic:cNvPicPr/>
+                        </pic:nvPicPr>
+                        <pic:blipFill>
+                          <a:blip r:embed="rId24"/>
+                          <a:stretch>
+                            <a:fillRect/>
+                          </a:stretch>
+                        </pic:blipFill>
+                        <pic:spPr>
+                          <a:xfrm>
+                            <a:off x="0" y="0"/>
+                            <a:ext cx="2484289" cy="4351872"/>
+                          </a:xfrm>
+                          <a:prstGeom prst="rect">
+                            <a:avLst/>
+                          </a:prstGeom>
+                        </pic:spPr>
+                      </pic:pic>
+                    </a:graphicData>
+                  </a:graphic>
+                </wp:inline>
+              </w:drawing>
+            </w:r>
+          </w:p>
         </w:tc>
       </w:tr>
       <w:tr>
@@ -2763,13 +2945,95 @@
           <w:tcPr>
             <w:tcW w:w="1271" w:type="dxa"/>
           </w:tcPr>
-          <w:p/>
+          <w:p>
+            <w:r>
+              <w:t>12</w:t>
+            </w:r>
+          </w:p>
         </w:tc>
         <w:tc>
           <w:tcPr>
             <w:tcW w:w="7745" w:type="dxa"/>
           </w:tcPr>
-          <w:p/>
+          <w:p>
+            <w:r>
+              <w:drawing>
+                <wp:inline distT="0" distB="0" distL="0" distR="0" wp14:anchorId="7BAA0862" wp14:editId="71320651">
+                  <wp:extent cx="3243532" cy="1817614"/>
+                  <wp:effectExtent l="0" t="0" r="0" b="0"/>
+                  <wp:docPr id="24" name="Picture 24"/>
+                  <wp:cNvGraphicFramePr>
+                    <a:graphicFrameLocks xmlns:a="http://schemas.openxmlformats.org/drawingml/2006/main" noChangeAspect="1"/>
+                  </wp:cNvGraphicFramePr>
+                  <a:graphic xmlns:a="http://schemas.openxmlformats.org/drawingml/2006/main">
+                    <a:graphicData uri="http://schemas.openxmlformats.org/drawingml/2006/picture">
+                      <pic:pic xmlns:pic="http://schemas.openxmlformats.org/drawingml/2006/picture">
+                        <pic:nvPicPr>
+                          <pic:cNvPr id="1" name=""/>
+                          <pic:cNvPicPr/>
+                        </pic:nvPicPr>
+                        <pic:blipFill>
+                          <a:blip r:embed="rId25"/>
+                          <a:stretch>
+                            <a:fillRect/>
+                          </a:stretch>
+                        </pic:blipFill>
+                        <pic:spPr>
+                          <a:xfrm>
+                            <a:off x="0" y="0"/>
+                            <a:ext cx="3254538" cy="1823782"/>
+                          </a:xfrm>
+                          <a:prstGeom prst="rect">
+                            <a:avLst/>
+                          </a:prstGeom>
+                        </pic:spPr>
+                      </pic:pic>
+                    </a:graphicData>
+                  </a:graphic>
+                </wp:inline>
+              </w:drawing>
+            </w:r>
+          </w:p>
+          <w:p>
+            <w:r>
+              <w:lastRenderedPageBreak/>
+              <w:drawing>
+                <wp:inline distT="0" distB="0" distL="0" distR="0" wp14:anchorId="18381E30" wp14:editId="7D50E146">
+                  <wp:extent cx="3157268" cy="2122918"/>
+                  <wp:effectExtent l="0" t="0" r="5080" b="0"/>
+                  <wp:docPr id="25" name="Picture 25"/>
+                  <wp:cNvGraphicFramePr>
+                    <a:graphicFrameLocks xmlns:a="http://schemas.openxmlformats.org/drawingml/2006/main" noChangeAspect="1"/>
+                  </wp:cNvGraphicFramePr>
+                  <a:graphic xmlns:a="http://schemas.openxmlformats.org/drawingml/2006/main">
+                    <a:graphicData uri="http://schemas.openxmlformats.org/drawingml/2006/picture">
+                      <pic:pic xmlns:pic="http://schemas.openxmlformats.org/drawingml/2006/picture">
+                        <pic:nvPicPr>
+                          <pic:cNvPr id="1" name=""/>
+                          <pic:cNvPicPr/>
+                        </pic:nvPicPr>
+                        <pic:blipFill>
+                          <a:blip r:embed="rId26"/>
+                          <a:stretch>
+                            <a:fillRect/>
+                          </a:stretch>
+                        </pic:blipFill>
+                        <pic:spPr>
+                          <a:xfrm>
+                            <a:off x="0" y="0"/>
+                            <a:ext cx="3166434" cy="2129081"/>
+                          </a:xfrm>
+                          <a:prstGeom prst="rect">
+                            <a:avLst/>
+                          </a:prstGeom>
+                        </pic:spPr>
+                      </pic:pic>
+                    </a:graphicData>
+                  </a:graphic>
+                </wp:inline>
+              </w:drawing>
+            </w:r>
+          </w:p>
         </w:tc>
       </w:tr>
       <w:tr>
@@ -2777,13 +3041,56 @@
           <w:tcPr>
             <w:tcW w:w="1271" w:type="dxa"/>
           </w:tcPr>
-          <w:p/>
+          <w:p>
+            <w:r>
+              <w:lastRenderedPageBreak/>
+              <w:t>13</w:t>
+            </w:r>
+          </w:p>
         </w:tc>
         <w:tc>
           <w:tcPr>
             <w:tcW w:w="7745" w:type="dxa"/>
           </w:tcPr>
-          <w:p/>
+          <w:p>
+            <w:r>
+              <w:drawing>
+                <wp:inline distT="0" distB="0" distL="0" distR="0" wp14:anchorId="7B5B5F98" wp14:editId="7B6F4878">
+                  <wp:extent cx="5087060" cy="1047896"/>
+                  <wp:effectExtent l="0" t="0" r="0" b="0"/>
+                  <wp:docPr id="26" name="Picture 26"/>
+                  <wp:cNvGraphicFramePr>
+                    <a:graphicFrameLocks xmlns:a="http://schemas.openxmlformats.org/drawingml/2006/main" noChangeAspect="1"/>
+                  </wp:cNvGraphicFramePr>
+                  <a:graphic xmlns:a="http://schemas.openxmlformats.org/drawingml/2006/main">
+                    <a:graphicData uri="http://schemas.openxmlformats.org/drawingml/2006/picture">
+                      <pic:pic xmlns:pic="http://schemas.openxmlformats.org/drawingml/2006/picture">
+                        <pic:nvPicPr>
+                          <pic:cNvPr id="1" name=""/>
+                          <pic:cNvPicPr/>
+                        </pic:nvPicPr>
+                        <pic:blipFill>
+                          <a:blip r:embed="rId27"/>
+                          <a:stretch>
+                            <a:fillRect/>
+                          </a:stretch>
+                        </pic:blipFill>
+                        <pic:spPr>
+                          <a:xfrm>
+                            <a:off x="0" y="0"/>
+                            <a:ext cx="5087060" cy="1047896"/>
+                          </a:xfrm>
+                          <a:prstGeom prst="rect">
+                            <a:avLst/>
+                          </a:prstGeom>
+                        </pic:spPr>
+                      </pic:pic>
+                    </a:graphicData>
+                  </a:graphic>
+                </wp:inline>
+              </w:drawing>
+            </w:r>
+          </w:p>
         </w:tc>
       </w:tr>
       <w:tr>
@@ -2791,13 +3098,55 @@
           <w:tcPr>
             <w:tcW w:w="1271" w:type="dxa"/>
           </w:tcPr>
-          <w:p/>
+          <w:p>
+            <w:r>
+              <w:t>14</w:t>
+            </w:r>
+          </w:p>
         </w:tc>
         <w:tc>
           <w:tcPr>
             <w:tcW w:w="7745" w:type="dxa"/>
           </w:tcPr>
-          <w:p/>
+          <w:p>
+            <w:r>
+              <w:drawing>
+                <wp:inline distT="0" distB="0" distL="0" distR="0" wp14:anchorId="7F39C93B" wp14:editId="66E9CDF3">
+                  <wp:extent cx="5163271" cy="1057423"/>
+                  <wp:effectExtent l="0" t="0" r="0" b="9525"/>
+                  <wp:docPr id="27" name="Picture 27"/>
+                  <wp:cNvGraphicFramePr>
+                    <a:graphicFrameLocks xmlns:a="http://schemas.openxmlformats.org/drawingml/2006/main" noChangeAspect="1"/>
+                  </wp:cNvGraphicFramePr>
+                  <a:graphic xmlns:a="http://schemas.openxmlformats.org/drawingml/2006/main">
+                    <a:graphicData uri="http://schemas.openxmlformats.org/drawingml/2006/picture">
+                      <pic:pic xmlns:pic="http://schemas.openxmlformats.org/drawingml/2006/picture">
+                        <pic:nvPicPr>
+                          <pic:cNvPr id="1" name=""/>
+                          <pic:cNvPicPr/>
+                        </pic:nvPicPr>
+                        <pic:blipFill>
+                          <a:blip r:embed="rId28"/>
+                          <a:stretch>
+                            <a:fillRect/>
+                          </a:stretch>
+                        </pic:blipFill>
+                        <pic:spPr>
+                          <a:xfrm>
+                            <a:off x="0" y="0"/>
+                            <a:ext cx="5163271" cy="1057423"/>
+                          </a:xfrm>
+                          <a:prstGeom prst="rect">
+                            <a:avLst/>
+                          </a:prstGeom>
+                        </pic:spPr>
+                      </pic:pic>
+                    </a:graphicData>
+                  </a:graphic>
+                </wp:inline>
+              </w:drawing>
+            </w:r>
+          </w:p>
         </w:tc>
       </w:tr>
       <w:tr>
@@ -2805,13 +3154,94 @@
           <w:tcPr>
             <w:tcW w:w="1271" w:type="dxa"/>
           </w:tcPr>
-          <w:p/>
+          <w:p>
+            <w:r>
+              <w:t>15</w:t>
+            </w:r>
+          </w:p>
         </w:tc>
         <w:tc>
           <w:tcPr>
             <w:tcW w:w="7745" w:type="dxa"/>
           </w:tcPr>
-          <w:p/>
+          <w:p>
+            <w:r>
+              <w:drawing>
+                <wp:inline distT="0" distB="0" distL="0" distR="0" wp14:anchorId="54C823D5" wp14:editId="1FDCF100">
+                  <wp:extent cx="4045789" cy="1828360"/>
+                  <wp:effectExtent l="0" t="0" r="0" b="635"/>
+                  <wp:docPr id="28" name="Picture 28"/>
+                  <wp:cNvGraphicFramePr>
+                    <a:graphicFrameLocks xmlns:a="http://schemas.openxmlformats.org/drawingml/2006/main" noChangeAspect="1"/>
+                  </wp:cNvGraphicFramePr>
+                  <a:graphic xmlns:a="http://schemas.openxmlformats.org/drawingml/2006/main">
+                    <a:graphicData uri="http://schemas.openxmlformats.org/drawingml/2006/picture">
+                      <pic:pic xmlns:pic="http://schemas.openxmlformats.org/drawingml/2006/picture">
+                        <pic:nvPicPr>
+                          <pic:cNvPr id="1" name=""/>
+                          <pic:cNvPicPr/>
+                        </pic:nvPicPr>
+                        <pic:blipFill>
+                          <a:blip r:embed="rId29"/>
+                          <a:stretch>
+                            <a:fillRect/>
+                          </a:stretch>
+                        </pic:blipFill>
+                        <pic:spPr>
+                          <a:xfrm>
+                            <a:off x="0" y="0"/>
+                            <a:ext cx="4064702" cy="1836907"/>
+                          </a:xfrm>
+                          <a:prstGeom prst="rect">
+                            <a:avLst/>
+                          </a:prstGeom>
+                        </pic:spPr>
+                      </pic:pic>
+                    </a:graphicData>
+                  </a:graphic>
+                </wp:inline>
+              </w:drawing>
+            </w:r>
+          </w:p>
+          <w:p>
+            <w:r>
+              <w:drawing>
+                <wp:inline distT="0" distB="0" distL="0" distR="0" wp14:anchorId="482ED3D7" wp14:editId="4781B306">
+                  <wp:extent cx="4715533" cy="1771897"/>
+                  <wp:effectExtent l="0" t="0" r="8890" b="0"/>
+                  <wp:docPr id="29" name="Picture 29"/>
+                  <wp:cNvGraphicFramePr>
+                    <a:graphicFrameLocks xmlns:a="http://schemas.openxmlformats.org/drawingml/2006/main" noChangeAspect="1"/>
+                  </wp:cNvGraphicFramePr>
+                  <a:graphic xmlns:a="http://schemas.openxmlformats.org/drawingml/2006/main">
+                    <a:graphicData uri="http://schemas.openxmlformats.org/drawingml/2006/picture">
+                      <pic:pic xmlns:pic="http://schemas.openxmlformats.org/drawingml/2006/picture">
+                        <pic:nvPicPr>
+                          <pic:cNvPr id="1" name=""/>
+                          <pic:cNvPicPr/>
+                        </pic:nvPicPr>
+                        <pic:blipFill>
+                          <a:blip r:embed="rId30"/>
+                          <a:stretch>
+                            <a:fillRect/>
+                          </a:stretch>
+                        </pic:blipFill>
+                        <pic:spPr>
+                          <a:xfrm>
+                            <a:off x="0" y="0"/>
+                            <a:ext cx="4715533" cy="1771897"/>
+                          </a:xfrm>
+                          <a:prstGeom prst="rect">
+                            <a:avLst/>
+                          </a:prstGeom>
+                        </pic:spPr>
+                      </pic:pic>
+                    </a:graphicData>
+                  </a:graphic>
+                </wp:inline>
+              </w:drawing>
+            </w:r>
+          </w:p>
         </w:tc>
       </w:tr>
       <w:tr>
@@ -2819,13 +3249,56 @@
           <w:tcPr>
             <w:tcW w:w="1271" w:type="dxa"/>
           </w:tcPr>
-          <w:p/>
+          <w:p>
+            <w:r>
+              <w:lastRenderedPageBreak/>
+              <w:t>16</w:t>
+            </w:r>
+          </w:p>
         </w:tc>
         <w:tc>
           <w:tcPr>
             <w:tcW w:w="7745" w:type="dxa"/>
           </w:tcPr>
-          <w:p/>
+          <w:p>
+            <w:r>
+              <w:drawing>
+                <wp:inline distT="0" distB="0" distL="0" distR="0" wp14:anchorId="7EDB90C4" wp14:editId="484DB852">
+                  <wp:extent cx="4696480" cy="1771897"/>
+                  <wp:effectExtent l="0" t="0" r="8890" b="0"/>
+                  <wp:docPr id="30" name="Picture 30"/>
+                  <wp:cNvGraphicFramePr>
+                    <a:graphicFrameLocks xmlns:a="http://schemas.openxmlformats.org/drawingml/2006/main" noChangeAspect="1"/>
+                  </wp:cNvGraphicFramePr>
+                  <a:graphic xmlns:a="http://schemas.openxmlformats.org/drawingml/2006/main">
+                    <a:graphicData uri="http://schemas.openxmlformats.org/drawingml/2006/picture">
+                      <pic:pic xmlns:pic="http://schemas.openxmlformats.org/drawingml/2006/picture">
+                        <pic:nvPicPr>
+                          <pic:cNvPr id="1" name=""/>
+                          <pic:cNvPicPr/>
+                        </pic:nvPicPr>
+                        <pic:blipFill>
+                          <a:blip r:embed="rId31"/>
+                          <a:stretch>
+                            <a:fillRect/>
+                          </a:stretch>
+                        </pic:blipFill>
+                        <pic:spPr>
+                          <a:xfrm>
+                            <a:off x="0" y="0"/>
+                            <a:ext cx="4696480" cy="1771897"/>
+                          </a:xfrm>
+                          <a:prstGeom prst="rect">
+                            <a:avLst/>
+                          </a:prstGeom>
+                        </pic:spPr>
+                      </pic:pic>
+                    </a:graphicData>
+                  </a:graphic>
+                </wp:inline>
+              </w:drawing>
+            </w:r>
+          </w:p>
         </w:tc>
       </w:tr>
       <w:tr>
@@ -2833,13 +3306,131 @@
           <w:tcPr>
             <w:tcW w:w="1271" w:type="dxa"/>
           </w:tcPr>
-          <w:p/>
+          <w:p>
+            <w:r>
+              <w:t>17</w:t>
+            </w:r>
+          </w:p>
         </w:tc>
         <w:tc>
           <w:tcPr>
             <w:tcW w:w="7745" w:type="dxa"/>
           </w:tcPr>
-          <w:p/>
+          <w:p>
+            <w:r>
+              <w:drawing>
+                <wp:inline distT="0" distB="0" distL="0" distR="0" wp14:anchorId="7602AF8F" wp14:editId="60160652">
+                  <wp:extent cx="1019317" cy="1390844"/>
+                  <wp:effectExtent l="0" t="0" r="9525" b="0"/>
+                  <wp:docPr id="31" name="Picture 31"/>
+                  <wp:cNvGraphicFramePr>
+                    <a:graphicFrameLocks xmlns:a="http://schemas.openxmlformats.org/drawingml/2006/main" noChangeAspect="1"/>
+                  </wp:cNvGraphicFramePr>
+                  <a:graphic xmlns:a="http://schemas.openxmlformats.org/drawingml/2006/main">
+                    <a:graphicData uri="http://schemas.openxmlformats.org/drawingml/2006/picture">
+                      <pic:pic xmlns:pic="http://schemas.openxmlformats.org/drawingml/2006/picture">
+                        <pic:nvPicPr>
+                          <pic:cNvPr id="1" name=""/>
+                          <pic:cNvPicPr/>
+                        </pic:nvPicPr>
+                        <pic:blipFill>
+                          <a:blip r:embed="rId32"/>
+                          <a:stretch>
+                            <a:fillRect/>
+                          </a:stretch>
+                        </pic:blipFill>
+                        <pic:spPr>
+                          <a:xfrm>
+                            <a:off x="0" y="0"/>
+                            <a:ext cx="1019317" cy="1390844"/>
+                          </a:xfrm>
+                          <a:prstGeom prst="rect">
+                            <a:avLst/>
+                          </a:prstGeom>
+                        </pic:spPr>
+                      </pic:pic>
+                    </a:graphicData>
+                  </a:graphic>
+                </wp:inline>
+              </w:drawing>
+            </w:r>
+            <w:r>
+              <w:drawing>
+                <wp:inline distT="0" distB="0" distL="0" distR="0" wp14:anchorId="1D735601" wp14:editId="6CB72985">
+                  <wp:extent cx="952633" cy="533474"/>
+                  <wp:effectExtent l="0" t="0" r="0" b="0"/>
+                  <wp:docPr id="32" name="Picture 32"/>
+                  <wp:cNvGraphicFramePr>
+                    <a:graphicFrameLocks xmlns:a="http://schemas.openxmlformats.org/drawingml/2006/main" noChangeAspect="1"/>
+                  </wp:cNvGraphicFramePr>
+                  <a:graphic xmlns:a="http://schemas.openxmlformats.org/drawingml/2006/main">
+                    <a:graphicData uri="http://schemas.openxmlformats.org/drawingml/2006/picture">
+                      <pic:pic xmlns:pic="http://schemas.openxmlformats.org/drawingml/2006/picture">
+                        <pic:nvPicPr>
+                          <pic:cNvPr id="1" name=""/>
+                          <pic:cNvPicPr/>
+                        </pic:nvPicPr>
+                        <pic:blipFill>
+                          <a:blip r:embed="rId33"/>
+                          <a:stretch>
+                            <a:fillRect/>
+                          </a:stretch>
+                        </pic:blipFill>
+                        <pic:spPr>
+                          <a:xfrm>
+                            <a:off x="0" y="0"/>
+                            <a:ext cx="952633" cy="533474"/>
+                          </a:xfrm>
+                          <a:prstGeom prst="rect">
+                            <a:avLst/>
+                          </a:prstGeom>
+                        </pic:spPr>
+                      </pic:pic>
+                    </a:graphicData>
+                  </a:graphic>
+                </wp:inline>
+              </w:drawing>
+            </w:r>
+          </w:p>
+          <w:p>
+            <w:r>
+              <w:drawing>
+                <wp:inline distT="0" distB="0" distL="0" distR="0" wp14:anchorId="14832D95" wp14:editId="219EB143">
+                  <wp:extent cx="2638117" cy="4632385"/>
+                  <wp:effectExtent l="0" t="0" r="0" b="0"/>
+                  <wp:docPr id="33" name="Picture 33"/>
+                  <wp:cNvGraphicFramePr>
+                    <a:graphicFrameLocks xmlns:a="http://schemas.openxmlformats.org/drawingml/2006/main" noChangeAspect="1"/>
+                  </wp:cNvGraphicFramePr>
+                  <a:graphic xmlns:a="http://schemas.openxmlformats.org/drawingml/2006/main">
+                    <a:graphicData uri="http://schemas.openxmlformats.org/drawingml/2006/picture">
+                      <pic:pic xmlns:pic="http://schemas.openxmlformats.org/drawingml/2006/picture">
+                        <pic:nvPicPr>
+                          <pic:cNvPr id="1" name=""/>
+                          <pic:cNvPicPr/>
+                        </pic:nvPicPr>
+                        <pic:blipFill>
+                          <a:blip r:embed="rId34"/>
+                          <a:stretch>
+                            <a:fillRect/>
+                          </a:stretch>
+                        </pic:blipFill>
+                        <pic:spPr>
+                          <a:xfrm>
+                            <a:off x="0" y="0"/>
+                            <a:ext cx="2642822" cy="4640646"/>
+                          </a:xfrm>
+                          <a:prstGeom prst="rect">
+                            <a:avLst/>
+                          </a:prstGeom>
+                        </pic:spPr>
+                      </pic:pic>
+                    </a:graphicData>
+                  </a:graphic>
+                </wp:inline>
+              </w:drawing>
+            </w:r>
+          </w:p>
         </w:tc>
       </w:tr>
       <w:tr>
@@ -2847,13 +3438,786 @@
           <w:tcPr>
             <w:tcW w:w="1271" w:type="dxa"/>
           </w:tcPr>
-          <w:p/>
+          <w:p>
+            <w:r>
+              <w:lastRenderedPageBreak/>
+              <w:t>18</w:t>
+            </w:r>
+          </w:p>
         </w:tc>
         <w:tc>
           <w:tcPr>
             <w:tcW w:w="7745" w:type="dxa"/>
           </w:tcPr>
-          <w:p/>
+          <w:p>
+            <w:r>
+              <w:drawing>
+                <wp:inline distT="0" distB="0" distL="0" distR="0" wp14:anchorId="1BE6F259" wp14:editId="372A8EC9">
+                  <wp:extent cx="3269412" cy="1467360"/>
+                  <wp:effectExtent l="0" t="0" r="7620" b="0"/>
+                  <wp:docPr id="34" name="Picture 34"/>
+                  <wp:cNvGraphicFramePr>
+                    <a:graphicFrameLocks xmlns:a="http://schemas.openxmlformats.org/drawingml/2006/main" noChangeAspect="1"/>
+                  </wp:cNvGraphicFramePr>
+                  <a:graphic xmlns:a="http://schemas.openxmlformats.org/drawingml/2006/main">
+                    <a:graphicData uri="http://schemas.openxmlformats.org/drawingml/2006/picture">
+                      <pic:pic xmlns:pic="http://schemas.openxmlformats.org/drawingml/2006/picture">
+                        <pic:nvPicPr>
+                          <pic:cNvPr id="1" name=""/>
+                          <pic:cNvPicPr/>
+                        </pic:nvPicPr>
+                        <pic:blipFill>
+                          <a:blip r:embed="rId35"/>
+                          <a:stretch>
+                            <a:fillRect/>
+                          </a:stretch>
+                        </pic:blipFill>
+                        <pic:spPr>
+                          <a:xfrm>
+                            <a:off x="0" y="0"/>
+                            <a:ext cx="3277728" cy="1471092"/>
+                          </a:xfrm>
+                          <a:prstGeom prst="rect">
+                            <a:avLst/>
+                          </a:prstGeom>
+                        </pic:spPr>
+                      </pic:pic>
+                    </a:graphicData>
+                  </a:graphic>
+                </wp:inline>
+              </w:drawing>
+            </w:r>
+            <w:r>
+              <w:drawing>
+                <wp:inline distT="0" distB="0" distL="0" distR="0" wp14:anchorId="414FED2F" wp14:editId="324AF539">
+                  <wp:extent cx="1009791" cy="1457528"/>
+                  <wp:effectExtent l="0" t="0" r="0" b="0"/>
+                  <wp:docPr id="35" name="Picture 35"/>
+                  <wp:cNvGraphicFramePr>
+                    <a:graphicFrameLocks xmlns:a="http://schemas.openxmlformats.org/drawingml/2006/main" noChangeAspect="1"/>
+                  </wp:cNvGraphicFramePr>
+                  <a:graphic xmlns:a="http://schemas.openxmlformats.org/drawingml/2006/main">
+                    <a:graphicData uri="http://schemas.openxmlformats.org/drawingml/2006/picture">
+                      <pic:pic xmlns:pic="http://schemas.openxmlformats.org/drawingml/2006/picture">
+                        <pic:nvPicPr>
+                          <pic:cNvPr id="1" name=""/>
+                          <pic:cNvPicPr/>
+                        </pic:nvPicPr>
+                        <pic:blipFill>
+                          <a:blip r:embed="rId36"/>
+                          <a:stretch>
+                            <a:fillRect/>
+                          </a:stretch>
+                        </pic:blipFill>
+                        <pic:spPr>
+                          <a:xfrm>
+                            <a:off x="0" y="0"/>
+                            <a:ext cx="1009791" cy="1457528"/>
+                          </a:xfrm>
+                          <a:prstGeom prst="rect">
+                            <a:avLst/>
+                          </a:prstGeom>
+                        </pic:spPr>
+                      </pic:pic>
+                    </a:graphicData>
+                  </a:graphic>
+                </wp:inline>
+              </w:drawing>
+            </w:r>
+          </w:p>
+        </w:tc>
+      </w:tr>
+      <w:tr>
+        <w:tc>
+          <w:tcPr>
+            <w:tcW w:w="1271" w:type="dxa"/>
+          </w:tcPr>
+          <w:p>
+            <w:r>
+              <w:t>19</w:t>
+            </w:r>
+          </w:p>
+        </w:tc>
+        <w:tc>
+          <w:tcPr>
+            <w:tcW w:w="7745" w:type="dxa"/>
+          </w:tcPr>
+          <w:p>
+            <w:r>
+              <w:drawing>
+                <wp:inline distT="0" distB="0" distL="0" distR="0" wp14:anchorId="1BF96FF4" wp14:editId="4B48A727">
+                  <wp:extent cx="4725059" cy="2362530"/>
+                  <wp:effectExtent l="0" t="0" r="0" b="0"/>
+                  <wp:docPr id="36" name="Picture 36"/>
+                  <wp:cNvGraphicFramePr>
+                    <a:graphicFrameLocks xmlns:a="http://schemas.openxmlformats.org/drawingml/2006/main" noChangeAspect="1"/>
+                  </wp:cNvGraphicFramePr>
+                  <a:graphic xmlns:a="http://schemas.openxmlformats.org/drawingml/2006/main">
+                    <a:graphicData uri="http://schemas.openxmlformats.org/drawingml/2006/picture">
+                      <pic:pic xmlns:pic="http://schemas.openxmlformats.org/drawingml/2006/picture">
+                        <pic:nvPicPr>
+                          <pic:cNvPr id="1" name=""/>
+                          <pic:cNvPicPr/>
+                        </pic:nvPicPr>
+                        <pic:blipFill>
+                          <a:blip r:embed="rId37"/>
+                          <a:stretch>
+                            <a:fillRect/>
+                          </a:stretch>
+                        </pic:blipFill>
+                        <pic:spPr>
+                          <a:xfrm>
+                            <a:off x="0" y="0"/>
+                            <a:ext cx="4725059" cy="2362530"/>
+                          </a:xfrm>
+                          <a:prstGeom prst="rect">
+                            <a:avLst/>
+                          </a:prstGeom>
+                        </pic:spPr>
+                      </pic:pic>
+                    </a:graphicData>
+                  </a:graphic>
+                </wp:inline>
+              </w:drawing>
+            </w:r>
+          </w:p>
+          <w:p>
+            <w:r>
+              <w:drawing>
+                <wp:inline distT="0" distB="0" distL="0" distR="0" wp14:anchorId="504C6FF0" wp14:editId="1F6F2587">
+                  <wp:extent cx="4782217" cy="2381582"/>
+                  <wp:effectExtent l="0" t="0" r="0" b="0"/>
+                  <wp:docPr id="37" name="Picture 37"/>
+                  <wp:cNvGraphicFramePr>
+                    <a:graphicFrameLocks xmlns:a="http://schemas.openxmlformats.org/drawingml/2006/main" noChangeAspect="1"/>
+                  </wp:cNvGraphicFramePr>
+                  <a:graphic xmlns:a="http://schemas.openxmlformats.org/drawingml/2006/main">
+                    <a:graphicData uri="http://schemas.openxmlformats.org/drawingml/2006/picture">
+                      <pic:pic xmlns:pic="http://schemas.openxmlformats.org/drawingml/2006/picture">
+                        <pic:nvPicPr>
+                          <pic:cNvPr id="1" name=""/>
+                          <pic:cNvPicPr/>
+                        </pic:nvPicPr>
+                        <pic:blipFill>
+                          <a:blip r:embed="rId38"/>
+                          <a:stretch>
+                            <a:fillRect/>
+                          </a:stretch>
+                        </pic:blipFill>
+                        <pic:spPr>
+                          <a:xfrm>
+                            <a:off x="0" y="0"/>
+                            <a:ext cx="4782217" cy="2381582"/>
+                          </a:xfrm>
+                          <a:prstGeom prst="rect">
+                            <a:avLst/>
+                          </a:prstGeom>
+                        </pic:spPr>
+                      </pic:pic>
+                    </a:graphicData>
+                  </a:graphic>
+                </wp:inline>
+              </w:drawing>
+            </w:r>
+          </w:p>
+        </w:tc>
+      </w:tr>
+      <w:tr>
+        <w:tc>
+          <w:tcPr>
+            <w:tcW w:w="1271" w:type="dxa"/>
+          </w:tcPr>
+          <w:p>
+            <w:r>
+              <w:t>20</w:t>
+            </w:r>
+          </w:p>
+        </w:tc>
+        <w:tc>
+          <w:tcPr>
+            <w:tcW w:w="7745" w:type="dxa"/>
+          </w:tcPr>
+          <w:p>
+            <w:r>
+              <w:drawing>
+                <wp:inline distT="0" distB="0" distL="0" distR="0" wp14:anchorId="1D742F84" wp14:editId="0D4FADE7">
+                  <wp:extent cx="3143689" cy="457264"/>
+                  <wp:effectExtent l="0" t="0" r="0" b="0"/>
+                  <wp:docPr id="38" name="Picture 38"/>
+                  <wp:cNvGraphicFramePr>
+                    <a:graphicFrameLocks xmlns:a="http://schemas.openxmlformats.org/drawingml/2006/main" noChangeAspect="1"/>
+                  </wp:cNvGraphicFramePr>
+                  <a:graphic xmlns:a="http://schemas.openxmlformats.org/drawingml/2006/main">
+                    <a:graphicData uri="http://schemas.openxmlformats.org/drawingml/2006/picture">
+                      <pic:pic xmlns:pic="http://schemas.openxmlformats.org/drawingml/2006/picture">
+                        <pic:nvPicPr>
+                          <pic:cNvPr id="1" name=""/>
+                          <pic:cNvPicPr/>
+                        </pic:nvPicPr>
+                        <pic:blipFill>
+                          <a:blip r:embed="rId39"/>
+                          <a:stretch>
+                            <a:fillRect/>
+                          </a:stretch>
+                        </pic:blipFill>
+                        <pic:spPr>
+                          <a:xfrm>
+                            <a:off x="0" y="0"/>
+                            <a:ext cx="3143689" cy="457264"/>
+                          </a:xfrm>
+                          <a:prstGeom prst="rect">
+                            <a:avLst/>
+                          </a:prstGeom>
+                        </pic:spPr>
+                      </pic:pic>
+                    </a:graphicData>
+                  </a:graphic>
+                </wp:inline>
+              </w:drawing>
+            </w:r>
+          </w:p>
+          <w:p>
+            <w:r>
+              <w:drawing>
+                <wp:inline distT="0" distB="0" distL="0" distR="0" wp14:anchorId="4D009BD5" wp14:editId="0A49917B">
+                  <wp:extent cx="2467155" cy="1913774"/>
+                  <wp:effectExtent l="0" t="0" r="0" b="0"/>
+                  <wp:docPr id="39" name="Picture 39"/>
+                  <wp:cNvGraphicFramePr>
+                    <a:graphicFrameLocks xmlns:a="http://schemas.openxmlformats.org/drawingml/2006/main" noChangeAspect="1"/>
+                  </wp:cNvGraphicFramePr>
+                  <a:graphic xmlns:a="http://schemas.openxmlformats.org/drawingml/2006/main">
+                    <a:graphicData uri="http://schemas.openxmlformats.org/drawingml/2006/picture">
+                      <pic:pic xmlns:pic="http://schemas.openxmlformats.org/drawingml/2006/picture">
+                        <pic:nvPicPr>
+                          <pic:cNvPr id="1" name=""/>
+                          <pic:cNvPicPr/>
+                        </pic:nvPicPr>
+                        <pic:blipFill>
+                          <a:blip r:embed="rId40"/>
+                          <a:stretch>
+                            <a:fillRect/>
+                          </a:stretch>
+                        </pic:blipFill>
+                        <pic:spPr>
+                          <a:xfrm>
+                            <a:off x="0" y="0"/>
+                            <a:ext cx="2469601" cy="1915672"/>
+                          </a:xfrm>
+                          <a:prstGeom prst="rect">
+                            <a:avLst/>
+                          </a:prstGeom>
+                        </pic:spPr>
+                      </pic:pic>
+                    </a:graphicData>
+                  </a:graphic>
+                </wp:inline>
+              </w:drawing>
+            </w:r>
+          </w:p>
+        </w:tc>
+      </w:tr>
+      <w:tr>
+        <w:tc>
+          <w:tcPr>
+            <w:tcW w:w="1271" w:type="dxa"/>
+          </w:tcPr>
+          <w:p>
+            <w:r>
+              <w:lastRenderedPageBreak/>
+              <w:t>21</w:t>
+            </w:r>
+          </w:p>
+        </w:tc>
+        <w:tc>
+          <w:tcPr>
+            <w:tcW w:w="7745" w:type="dxa"/>
+          </w:tcPr>
+          <w:p>
+            <w:r>
+              <w:drawing>
+                <wp:inline distT="0" distB="0" distL="0" distR="0" wp14:anchorId="2FE642BE" wp14:editId="2F9B3ACE">
+                  <wp:extent cx="3000794" cy="2476846"/>
+                  <wp:effectExtent l="0" t="0" r="9525" b="0"/>
+                  <wp:docPr id="40" name="Picture 40"/>
+                  <wp:cNvGraphicFramePr>
+                    <a:graphicFrameLocks xmlns:a="http://schemas.openxmlformats.org/drawingml/2006/main" noChangeAspect="1"/>
+                  </wp:cNvGraphicFramePr>
+                  <a:graphic xmlns:a="http://schemas.openxmlformats.org/drawingml/2006/main">
+                    <a:graphicData uri="http://schemas.openxmlformats.org/drawingml/2006/picture">
+                      <pic:pic xmlns:pic="http://schemas.openxmlformats.org/drawingml/2006/picture">
+                        <pic:nvPicPr>
+                          <pic:cNvPr id="1" name=""/>
+                          <pic:cNvPicPr/>
+                        </pic:nvPicPr>
+                        <pic:blipFill>
+                          <a:blip r:embed="rId41"/>
+                          <a:stretch>
+                            <a:fillRect/>
+                          </a:stretch>
+                        </pic:blipFill>
+                        <pic:spPr>
+                          <a:xfrm>
+                            <a:off x="0" y="0"/>
+                            <a:ext cx="3000794" cy="2476846"/>
+                          </a:xfrm>
+                          <a:prstGeom prst="rect">
+                            <a:avLst/>
+                          </a:prstGeom>
+                        </pic:spPr>
+                      </pic:pic>
+                    </a:graphicData>
+                  </a:graphic>
+                </wp:inline>
+              </w:drawing>
+            </w:r>
+          </w:p>
+        </w:tc>
+      </w:tr>
+      <w:tr>
+        <w:tc>
+          <w:tcPr>
+            <w:tcW w:w="1271" w:type="dxa"/>
+          </w:tcPr>
+          <w:p>
+            <w:r>
+              <w:t>22</w:t>
+            </w:r>
+          </w:p>
+        </w:tc>
+        <w:tc>
+          <w:tcPr>
+            <w:tcW w:w="7745" w:type="dxa"/>
+          </w:tcPr>
+          <w:p>
+            <w:r>
+              <w:drawing>
+                <wp:inline distT="0" distB="0" distL="0" distR="0" wp14:anchorId="74270AC5" wp14:editId="18D51B09">
+                  <wp:extent cx="1971950" cy="2362530"/>
+                  <wp:effectExtent l="0" t="0" r="9525" b="0"/>
+                  <wp:docPr id="41" name="Picture 41"/>
+                  <wp:cNvGraphicFramePr>
+                    <a:graphicFrameLocks xmlns:a="http://schemas.openxmlformats.org/drawingml/2006/main" noChangeAspect="1"/>
+                  </wp:cNvGraphicFramePr>
+                  <a:graphic xmlns:a="http://schemas.openxmlformats.org/drawingml/2006/main">
+                    <a:graphicData uri="http://schemas.openxmlformats.org/drawingml/2006/picture">
+                      <pic:pic xmlns:pic="http://schemas.openxmlformats.org/drawingml/2006/picture">
+                        <pic:nvPicPr>
+                          <pic:cNvPr id="1" name=""/>
+                          <pic:cNvPicPr/>
+                        </pic:nvPicPr>
+                        <pic:blipFill>
+                          <a:blip r:embed="rId42"/>
+                          <a:stretch>
+                            <a:fillRect/>
+                          </a:stretch>
+                        </pic:blipFill>
+                        <pic:spPr>
+                          <a:xfrm>
+                            <a:off x="0" y="0"/>
+                            <a:ext cx="1971950" cy="2362530"/>
+                          </a:xfrm>
+                          <a:prstGeom prst="rect">
+                            <a:avLst/>
+                          </a:prstGeom>
+                        </pic:spPr>
+                      </pic:pic>
+                    </a:graphicData>
+                  </a:graphic>
+                </wp:inline>
+              </w:drawing>
+            </w:r>
+          </w:p>
+          <w:p>
+            <w:r>
+              <w:lastRenderedPageBreak/>
+              <w:drawing>
+                <wp:inline distT="0" distB="0" distL="0" distR="0" wp14:anchorId="4C796680" wp14:editId="685E28FE">
+                  <wp:extent cx="2324424" cy="2781688"/>
+                  <wp:effectExtent l="0" t="0" r="0" b="0"/>
+                  <wp:docPr id="42" name="Picture 42"/>
+                  <wp:cNvGraphicFramePr>
+                    <a:graphicFrameLocks xmlns:a="http://schemas.openxmlformats.org/drawingml/2006/main" noChangeAspect="1"/>
+                  </wp:cNvGraphicFramePr>
+                  <a:graphic xmlns:a="http://schemas.openxmlformats.org/drawingml/2006/main">
+                    <a:graphicData uri="http://schemas.openxmlformats.org/drawingml/2006/picture">
+                      <pic:pic xmlns:pic="http://schemas.openxmlformats.org/drawingml/2006/picture">
+                        <pic:nvPicPr>
+                          <pic:cNvPr id="1" name=""/>
+                          <pic:cNvPicPr/>
+                        </pic:nvPicPr>
+                        <pic:blipFill>
+                          <a:blip r:embed="rId43"/>
+                          <a:stretch>
+                            <a:fillRect/>
+                          </a:stretch>
+                        </pic:blipFill>
+                        <pic:spPr>
+                          <a:xfrm>
+                            <a:off x="0" y="0"/>
+                            <a:ext cx="2324424" cy="2781688"/>
+                          </a:xfrm>
+                          <a:prstGeom prst="rect">
+                            <a:avLst/>
+                          </a:prstGeom>
+                        </pic:spPr>
+                      </pic:pic>
+                    </a:graphicData>
+                  </a:graphic>
+                </wp:inline>
+              </w:drawing>
+            </w:r>
+            <w:r>
+              <w:drawing>
+                <wp:inline distT="0" distB="0" distL="0" distR="0" wp14:anchorId="6E4627B6" wp14:editId="146E5FCA">
+                  <wp:extent cx="4715533" cy="2343477"/>
+                  <wp:effectExtent l="0" t="0" r="8890" b="0"/>
+                  <wp:docPr id="43" name="Picture 43"/>
+                  <wp:cNvGraphicFramePr>
+                    <a:graphicFrameLocks xmlns:a="http://schemas.openxmlformats.org/drawingml/2006/main" noChangeAspect="1"/>
+                  </wp:cNvGraphicFramePr>
+                  <a:graphic xmlns:a="http://schemas.openxmlformats.org/drawingml/2006/main">
+                    <a:graphicData uri="http://schemas.openxmlformats.org/drawingml/2006/picture">
+                      <pic:pic xmlns:pic="http://schemas.openxmlformats.org/drawingml/2006/picture">
+                        <pic:nvPicPr>
+                          <pic:cNvPr id="1" name=""/>
+                          <pic:cNvPicPr/>
+                        </pic:nvPicPr>
+                        <pic:blipFill>
+                          <a:blip r:embed="rId44"/>
+                          <a:stretch>
+                            <a:fillRect/>
+                          </a:stretch>
+                        </pic:blipFill>
+                        <pic:spPr>
+                          <a:xfrm>
+                            <a:off x="0" y="0"/>
+                            <a:ext cx="4715533" cy="2343477"/>
+                          </a:xfrm>
+                          <a:prstGeom prst="rect">
+                            <a:avLst/>
+                          </a:prstGeom>
+                        </pic:spPr>
+                      </pic:pic>
+                    </a:graphicData>
+                  </a:graphic>
+                </wp:inline>
+              </w:drawing>
+            </w:r>
+          </w:p>
+          <w:p>
+            <w:r>
+              <w:lastRenderedPageBreak/>
+              <w:drawing>
+                <wp:inline distT="0" distB="0" distL="0" distR="0" wp14:anchorId="0FC62E79" wp14:editId="40F18B6F">
+                  <wp:extent cx="2972215" cy="2514951"/>
+                  <wp:effectExtent l="0" t="0" r="0" b="0"/>
+                  <wp:docPr id="44" name="Picture 44"/>
+                  <wp:cNvGraphicFramePr>
+                    <a:graphicFrameLocks xmlns:a="http://schemas.openxmlformats.org/drawingml/2006/main" noChangeAspect="1"/>
+                  </wp:cNvGraphicFramePr>
+                  <a:graphic xmlns:a="http://schemas.openxmlformats.org/drawingml/2006/main">
+                    <a:graphicData uri="http://schemas.openxmlformats.org/drawingml/2006/picture">
+                      <pic:pic xmlns:pic="http://schemas.openxmlformats.org/drawingml/2006/picture">
+                        <pic:nvPicPr>
+                          <pic:cNvPr id="1" name=""/>
+                          <pic:cNvPicPr/>
+                        </pic:nvPicPr>
+                        <pic:blipFill>
+                          <a:blip r:embed="rId45"/>
+                          <a:stretch>
+                            <a:fillRect/>
+                          </a:stretch>
+                        </pic:blipFill>
+                        <pic:spPr>
+                          <a:xfrm>
+                            <a:off x="0" y="0"/>
+                            <a:ext cx="2972215" cy="2514951"/>
+                          </a:xfrm>
+                          <a:prstGeom prst="rect">
+                            <a:avLst/>
+                          </a:prstGeom>
+                        </pic:spPr>
+                      </pic:pic>
+                    </a:graphicData>
+                  </a:graphic>
+                </wp:inline>
+              </w:drawing>
+            </w:r>
+            <w:r>
+              <w:drawing>
+                <wp:inline distT="0" distB="0" distL="0" distR="0" wp14:anchorId="5613DAC3" wp14:editId="52BC4E45">
+                  <wp:extent cx="2981741" cy="2457793"/>
+                  <wp:effectExtent l="0" t="0" r="9525" b="0"/>
+                  <wp:docPr id="48" name="Picture 48"/>
+                  <wp:cNvGraphicFramePr>
+                    <a:graphicFrameLocks xmlns:a="http://schemas.openxmlformats.org/drawingml/2006/main" noChangeAspect="1"/>
+                  </wp:cNvGraphicFramePr>
+                  <a:graphic xmlns:a="http://schemas.openxmlformats.org/drawingml/2006/main">
+                    <a:graphicData uri="http://schemas.openxmlformats.org/drawingml/2006/picture">
+                      <pic:pic xmlns:pic="http://schemas.openxmlformats.org/drawingml/2006/picture">
+                        <pic:nvPicPr>
+                          <pic:cNvPr id="1" name=""/>
+                          <pic:cNvPicPr/>
+                        </pic:nvPicPr>
+                        <pic:blipFill>
+                          <a:blip r:embed="rId46"/>
+                          <a:stretch>
+                            <a:fillRect/>
+                          </a:stretch>
+                        </pic:blipFill>
+                        <pic:spPr>
+                          <a:xfrm>
+                            <a:off x="0" y="0"/>
+                            <a:ext cx="2981741" cy="2457793"/>
+                          </a:xfrm>
+                          <a:prstGeom prst="rect">
+                            <a:avLst/>
+                          </a:prstGeom>
+                        </pic:spPr>
+                      </pic:pic>
+                    </a:graphicData>
+                  </a:graphic>
+                </wp:inline>
+              </w:drawing>
+            </w:r>
+          </w:p>
+          <w:p>
+            <w:r>
+              <w:lastRenderedPageBreak/>
+              <w:drawing>
+                <wp:inline distT="0" distB="0" distL="0" distR="0" wp14:anchorId="70BE762B" wp14:editId="55C840FD">
+                  <wp:extent cx="3010320" cy="2467319"/>
+                  <wp:effectExtent l="0" t="0" r="0" b="9525"/>
+                  <wp:docPr id="49" name="Picture 49"/>
+                  <wp:cNvGraphicFramePr>
+                    <a:graphicFrameLocks xmlns:a="http://schemas.openxmlformats.org/drawingml/2006/main" noChangeAspect="1"/>
+                  </wp:cNvGraphicFramePr>
+                  <a:graphic xmlns:a="http://schemas.openxmlformats.org/drawingml/2006/main">
+                    <a:graphicData uri="http://schemas.openxmlformats.org/drawingml/2006/picture">
+                      <pic:pic xmlns:pic="http://schemas.openxmlformats.org/drawingml/2006/picture">
+                        <pic:nvPicPr>
+                          <pic:cNvPr id="1" name=""/>
+                          <pic:cNvPicPr/>
+                        </pic:nvPicPr>
+                        <pic:blipFill>
+                          <a:blip r:embed="rId47"/>
+                          <a:stretch>
+                            <a:fillRect/>
+                          </a:stretch>
+                        </pic:blipFill>
+                        <pic:spPr>
+                          <a:xfrm>
+                            <a:off x="0" y="0"/>
+                            <a:ext cx="3010320" cy="2467319"/>
+                          </a:xfrm>
+                          <a:prstGeom prst="rect">
+                            <a:avLst/>
+                          </a:prstGeom>
+                        </pic:spPr>
+                      </pic:pic>
+                    </a:graphicData>
+                  </a:graphic>
+                </wp:inline>
+              </w:drawing>
+            </w:r>
+            <w:r>
+              <w:drawing>
+                <wp:inline distT="0" distB="0" distL="0" distR="0" wp14:anchorId="6C669946" wp14:editId="371306CB">
+                  <wp:extent cx="3000794" cy="2457793"/>
+                  <wp:effectExtent l="0" t="0" r="9525" b="0"/>
+                  <wp:docPr id="50" name="Picture 50"/>
+                  <wp:cNvGraphicFramePr>
+                    <a:graphicFrameLocks xmlns:a="http://schemas.openxmlformats.org/drawingml/2006/main" noChangeAspect="1"/>
+                  </wp:cNvGraphicFramePr>
+                  <a:graphic xmlns:a="http://schemas.openxmlformats.org/drawingml/2006/main">
+                    <a:graphicData uri="http://schemas.openxmlformats.org/drawingml/2006/picture">
+                      <pic:pic xmlns:pic="http://schemas.openxmlformats.org/drawingml/2006/picture">
+                        <pic:nvPicPr>
+                          <pic:cNvPr id="1" name=""/>
+                          <pic:cNvPicPr/>
+                        </pic:nvPicPr>
+                        <pic:blipFill>
+                          <a:blip r:embed="rId48"/>
+                          <a:stretch>
+                            <a:fillRect/>
+                          </a:stretch>
+                        </pic:blipFill>
+                        <pic:spPr>
+                          <a:xfrm>
+                            <a:off x="0" y="0"/>
+                            <a:ext cx="3000794" cy="2457793"/>
+                          </a:xfrm>
+                          <a:prstGeom prst="rect">
+                            <a:avLst/>
+                          </a:prstGeom>
+                        </pic:spPr>
+                      </pic:pic>
+                    </a:graphicData>
+                  </a:graphic>
+                </wp:inline>
+              </w:drawing>
+            </w:r>
+          </w:p>
+        </w:tc>
+      </w:tr>
+    </w:tbl>
+    <w:p>
+      <w:r>
+        <w:lastRenderedPageBreak/>
+        <w:t xml:space="preserve"> </w:t>
+      </w:r>
+    </w:p>
+    <w:p/>
+    <w:p>
+      <w:pPr>
+        <w:pStyle w:val="Heading1"/>
+      </w:pPr>
+      <w:r>
+        <w:t>Fixes</w:t>
+      </w:r>
+    </w:p>
+    <w:tbl>
+      <w:tblPr>
+        <w:tblStyle w:val="TableGrid"/>
+        <w:tblW w:w="0" w:type="auto"/>
+        <w:tblLook w:val="04A0" w:firstRow="1" w:lastRow="0" w:firstColumn="1" w:lastColumn="0" w:noHBand="0" w:noVBand="1"/>
+      </w:tblPr>
+      <w:tblGrid>
+        <w:gridCol w:w="952"/>
+        <w:gridCol w:w="4086"/>
+        <w:gridCol w:w="3978"/>
+      </w:tblGrid>
+      <w:tr>
+        <w:tc>
+          <w:tcPr>
+            <w:tcW w:w="952" w:type="dxa"/>
+          </w:tcPr>
+          <w:p>
+            <w:r>
+              <w:t>Test Number</w:t>
+            </w:r>
+          </w:p>
+        </w:tc>
+        <w:tc>
+          <w:tcPr>
+            <w:tcW w:w="3721" w:type="dxa"/>
+          </w:tcPr>
+          <w:p>
+            <w:r>
+              <w:t>Code with error</w:t>
+            </w:r>
+          </w:p>
+        </w:tc>
+        <w:tc>
+          <w:tcPr>
+            <w:tcW w:w="4343" w:type="dxa"/>
+          </w:tcPr>
+          <w:p>
+            <w:r>
+              <w:t>Fixed Code</w:t>
+            </w:r>
+          </w:p>
+        </w:tc>
+      </w:tr>
+      <w:tr>
+        <w:tc>
+          <w:tcPr>
+            <w:tcW w:w="952" w:type="dxa"/>
+          </w:tcPr>
+          <w:p>
+            <w:r>
+              <w:t>22</w:t>
+            </w:r>
+          </w:p>
+        </w:tc>
+        <w:tc>
+          <w:tcPr>
+            <w:tcW w:w="3721" w:type="dxa"/>
+          </w:tcPr>
+          <w:p>
+            <w:r>
+              <w:drawing>
+                <wp:inline distT="0" distB="0" distL="0" distR="0" wp14:anchorId="34A7DB24" wp14:editId="09494F9A">
+                  <wp:extent cx="2450651" cy="2139351"/>
+                  <wp:effectExtent l="0" t="0" r="6985" b="0"/>
+                  <wp:docPr id="45" name="Picture 45"/>
+                  <wp:cNvGraphicFramePr>
+                    <a:graphicFrameLocks xmlns:a="http://schemas.openxmlformats.org/drawingml/2006/main" noChangeAspect="1"/>
+                  </wp:cNvGraphicFramePr>
+                  <a:graphic xmlns:a="http://schemas.openxmlformats.org/drawingml/2006/main">
+                    <a:graphicData uri="http://schemas.openxmlformats.org/drawingml/2006/picture">
+                      <pic:pic xmlns:pic="http://schemas.openxmlformats.org/drawingml/2006/picture">
+                        <pic:nvPicPr>
+                          <pic:cNvPr id="1" name=""/>
+                          <pic:cNvPicPr/>
+                        </pic:nvPicPr>
+                        <pic:blipFill>
+                          <a:blip r:embed="rId49"/>
+                          <a:stretch>
+                            <a:fillRect/>
+                          </a:stretch>
+                        </pic:blipFill>
+                        <pic:spPr>
+                          <a:xfrm>
+                            <a:off x="0" y="0"/>
+                            <a:ext cx="2455951" cy="2143978"/>
+                          </a:xfrm>
+                          <a:prstGeom prst="rect">
+                            <a:avLst/>
+                          </a:prstGeom>
+                        </pic:spPr>
+                      </pic:pic>
+                    </a:graphicData>
+                  </a:graphic>
+                </wp:inline>
+              </w:drawing>
+            </w:r>
+          </w:p>
+        </w:tc>
+        <w:tc>
+          <w:tcPr>
+            <w:tcW w:w="4343" w:type="dxa"/>
+          </w:tcPr>
+          <w:p>
+            <w:r>
+              <w:drawing>
+                <wp:inline distT="0" distB="0" distL="0" distR="0" wp14:anchorId="09F207F7" wp14:editId="11DC3BE3">
+                  <wp:extent cx="2199736" cy="2112986"/>
+                  <wp:effectExtent l="0" t="0" r="0" b="1905"/>
+                  <wp:docPr id="47" name="Picture 47"/>
+                  <wp:cNvGraphicFramePr>
+                    <a:graphicFrameLocks xmlns:a="http://schemas.openxmlformats.org/drawingml/2006/main" noChangeAspect="1"/>
+                  </wp:cNvGraphicFramePr>
+                  <a:graphic xmlns:a="http://schemas.openxmlformats.org/drawingml/2006/main">
+                    <a:graphicData uri="http://schemas.openxmlformats.org/drawingml/2006/picture">
+                      <pic:pic xmlns:pic="http://schemas.openxmlformats.org/drawingml/2006/picture">
+                        <pic:nvPicPr>
+                          <pic:cNvPr id="1" name=""/>
+                          <pic:cNvPicPr/>
+                        </pic:nvPicPr>
+                        <pic:blipFill>
+                          <a:blip r:embed="rId50"/>
+                          <a:stretch>
+                            <a:fillRect/>
+                          </a:stretch>
+                        </pic:blipFill>
+                        <pic:spPr>
+                          <a:xfrm>
+                            <a:off x="0" y="0"/>
+                            <a:ext cx="2206524" cy="2119506"/>
+                          </a:xfrm>
+                          <a:prstGeom prst="rect">
+                            <a:avLst/>
+                          </a:prstGeom>
+                        </pic:spPr>
+                      </pic:pic>
+                    </a:graphicData>
+                  </a:graphic>
+                </wp:inline>
+              </w:drawing>
+            </w:r>
+          </w:p>
         </w:tc>
       </w:tr>
     </w:tbl>

</xml_diff>